<commit_message>
New samples and updated documentation
</commit_message>
<xml_diff>
--- a/DropDown_Feature_Matrix/Testing.docx
+++ b/DropDown_Feature_Matrix/Testing.docx
@@ -10,9 +10,9 @@
         <w:tblLook w:val="04A0" w:firstRow="1" w:lastRow="0" w:firstColumn="1" w:lastColumn="0" w:noHBand="0" w:noVBand="1"/>
       </w:tblPr>
       <w:tblGrid>
-        <w:gridCol w:w="2453"/>
-        <w:gridCol w:w="2146"/>
-        <w:gridCol w:w="9250"/>
+        <w:gridCol w:w="2435"/>
+        <w:gridCol w:w="2035"/>
+        <w:gridCol w:w="9546"/>
       </w:tblGrid>
       <w:tr>
         <w:trPr>
@@ -2833,6 +2833,7 @@
                 <w:sz w:val="20"/>
                 <w:szCs w:val="20"/>
               </w:rPr>
+              <w:lastRenderedPageBreak/>
               <w:drawing>
                 <wp:inline distT="0" distB="0" distL="0" distR="0" wp14:anchorId="0166F08A" wp14:editId="4A7A2B53">
                   <wp:extent cx="4203700" cy="885931"/>
@@ -4006,6 +4007,7 @@
                 <w:sz w:val="20"/>
                 <w:szCs w:val="20"/>
               </w:rPr>
+              <w:lastRenderedPageBreak/>
               <w:t>DisableItemByIndex</w:t>
             </w:r>
             <w:proofErr w:type="spellEnd"/>
@@ -4216,7 +4218,6 @@
                 <w:sz w:val="20"/>
                 <w:szCs w:val="20"/>
               </w:rPr>
-              <w:lastRenderedPageBreak/>
               <w:t>enableIncrementalSearch</w:t>
             </w:r>
             <w:proofErr w:type="spellEnd"/>
@@ -5561,6 +5562,7 @@
                 <w:sz w:val="20"/>
                 <w:szCs w:val="20"/>
               </w:rPr>
+              <w:lastRenderedPageBreak/>
               <w:t xml:space="preserve">1. select value </w:t>
             </w:r>
             <w:proofErr w:type="spellStart"/>
@@ -5940,17 +5942,7 @@
                 <w:sz w:val="20"/>
                 <w:szCs w:val="20"/>
               </w:rPr>
-              <w:t xml:space="preserve"> again after </w:t>
-            </w:r>
-            <w:r>
-              <w:rPr>
-                <w:rFonts w:ascii="Segoe UI" w:hAnsi="Segoe UI" w:cs="Segoe UI"/>
-                <w:color w:val="000000"/>
-                <w:sz w:val="20"/>
-                <w:szCs w:val="20"/>
-              </w:rPr>
-              <w:lastRenderedPageBreak/>
-              <w:t>the initial value selection then duplicate values added in input</w:t>
+              <w:t xml:space="preserve"> again after the initial value selection then duplicate values added in input</w:t>
             </w:r>
           </w:p>
           <w:p>
@@ -5986,7 +5978,6 @@
                 <w:sz w:val="20"/>
                 <w:szCs w:val="20"/>
               </w:rPr>
-              <w:lastRenderedPageBreak/>
               <w:t>1.set value 19 initially</w:t>
             </w:r>
           </w:p>
@@ -6067,7 +6058,6 @@
                 <w:sz w:val="20"/>
                 <w:szCs w:val="20"/>
               </w:rPr>
-              <w:lastRenderedPageBreak/>
               <w:t>3. duplicate value 19 were added</w:t>
             </w:r>
           </w:p>
@@ -6590,6 +6580,1458 @@
                 <w:szCs w:val="20"/>
               </w:rPr>
             </w:pPr>
+          </w:p>
+        </w:tc>
+      </w:tr>
+      <w:tr>
+        <w:trPr>
+          <w:trHeight w:val="603"/>
+        </w:trPr>
+        <w:tc>
+          <w:tcPr>
+            <w:tcW w:w="2504" w:type="dxa"/>
+          </w:tcPr>
+          <w:p>
+            <w:pPr>
+              <w:pStyle w:val="NoSpacing"/>
+              <w:rPr>
+                <w:rFonts w:ascii="Segoe UI" w:hAnsi="Segoe UI" w:cs="Segoe UI"/>
+                <w:sz w:val="20"/>
+                <w:szCs w:val="20"/>
+              </w:rPr>
+            </w:pPr>
+            <w:r>
+              <w:rPr>
+                <w:rFonts w:ascii="Segoe UI" w:hAnsi="Segoe UI" w:cs="Segoe UI"/>
+                <w:sz w:val="20"/>
+                <w:szCs w:val="20"/>
+              </w:rPr>
+              <w:t>Filter search with comma data</w:t>
+            </w:r>
+          </w:p>
+        </w:tc>
+        <w:tc>
+          <w:tcPr>
+            <w:tcW w:w="2453" w:type="dxa"/>
+          </w:tcPr>
+          <w:p>
+            <w:pPr>
+              <w:pStyle w:val="NoSpacing"/>
+              <w:rPr>
+                <w:rFonts w:ascii="Segoe UI" w:hAnsi="Segoe UI" w:cs="Segoe UI"/>
+                <w:color w:val="000000"/>
+                <w:sz w:val="20"/>
+                <w:szCs w:val="20"/>
+              </w:rPr>
+            </w:pPr>
+            <w:r>
+              <w:rPr>
+                <w:rFonts w:ascii="Segoe UI" w:hAnsi="Segoe UI" w:cs="Segoe UI"/>
+                <w:color w:val="000000"/>
+                <w:sz w:val="20"/>
+                <w:szCs w:val="20"/>
+              </w:rPr>
+              <w:t>Duplicate items were added after selecting one item and then doing the search</w:t>
+            </w:r>
+          </w:p>
+        </w:tc>
+        <w:tc>
+          <w:tcPr>
+            <w:tcW w:w="8892" w:type="dxa"/>
+          </w:tcPr>
+          <w:p>
+            <w:pPr>
+              <w:pStyle w:val="NoSpacing"/>
+              <w:numPr>
+                <w:ilvl w:val="0"/>
+                <w:numId w:val="26"/>
+              </w:numPr>
+              <w:rPr>
+                <w:rFonts w:ascii="Segoe UI" w:hAnsi="Segoe UI" w:cs="Segoe UI"/>
+                <w:color w:val="000000"/>
+                <w:sz w:val="20"/>
+                <w:szCs w:val="20"/>
+              </w:rPr>
+            </w:pPr>
+            <w:r>
+              <w:rPr>
+                <w:rFonts w:ascii="Segoe UI" w:hAnsi="Segoe UI" w:cs="Segoe UI"/>
+                <w:color w:val="000000"/>
+                <w:sz w:val="20"/>
+                <w:szCs w:val="20"/>
+              </w:rPr>
+              <w:t>Select “</w:t>
+            </w:r>
+            <w:proofErr w:type="gramStart"/>
+            <w:r>
+              <w:rPr>
+                <w:rFonts w:ascii="Segoe UI" w:hAnsi="Segoe UI" w:cs="Segoe UI"/>
+                <w:color w:val="000000"/>
+                <w:sz w:val="20"/>
+                <w:szCs w:val="20"/>
+              </w:rPr>
+              <w:t>Perez,,</w:t>
+            </w:r>
+            <w:proofErr w:type="gramEnd"/>
+            <w:r>
+              <w:rPr>
+                <w:rFonts w:ascii="Segoe UI" w:hAnsi="Segoe UI" w:cs="Segoe UI"/>
+                <w:color w:val="000000"/>
+                <w:sz w:val="20"/>
+                <w:szCs w:val="20"/>
+              </w:rPr>
+              <w:t xml:space="preserve"> </w:t>
+            </w:r>
+            <w:r>
+              <w:rPr>
+                <w:rFonts w:ascii="Segoe UI" w:hAnsi="Segoe UI" w:cs="Segoe UI"/>
+                <w:color w:val="000000"/>
+                <w:sz w:val="20"/>
+                <w:szCs w:val="20"/>
+              </w:rPr>
+              <w:t>John” value</w:t>
+            </w:r>
+          </w:p>
+          <w:p>
+            <w:pPr>
+              <w:pStyle w:val="NoSpacing"/>
+              <w:numPr>
+                <w:ilvl w:val="0"/>
+                <w:numId w:val="26"/>
+              </w:numPr>
+              <w:rPr>
+                <w:rFonts w:ascii="Segoe UI" w:hAnsi="Segoe UI" w:cs="Segoe UI"/>
+                <w:color w:val="000000"/>
+                <w:sz w:val="20"/>
+                <w:szCs w:val="20"/>
+              </w:rPr>
+            </w:pPr>
+            <w:r>
+              <w:rPr>
+                <w:rFonts w:ascii="Segoe UI" w:hAnsi="Segoe UI" w:cs="Segoe UI"/>
+                <w:color w:val="000000"/>
+                <w:sz w:val="20"/>
+                <w:szCs w:val="20"/>
+              </w:rPr>
+              <w:t>Search “Per”</w:t>
+            </w:r>
+          </w:p>
+          <w:p>
+            <w:pPr>
+              <w:pStyle w:val="NoSpacing"/>
+              <w:numPr>
+                <w:ilvl w:val="0"/>
+                <w:numId w:val="26"/>
+              </w:numPr>
+              <w:rPr>
+                <w:rFonts w:ascii="Segoe UI" w:hAnsi="Segoe UI" w:cs="Segoe UI"/>
+                <w:color w:val="000000"/>
+                <w:sz w:val="20"/>
+                <w:szCs w:val="20"/>
+              </w:rPr>
+            </w:pPr>
+            <w:r>
+              <w:rPr>
+                <w:rFonts w:ascii="Segoe UI" w:hAnsi="Segoe UI" w:cs="Segoe UI"/>
+                <w:color w:val="000000"/>
+                <w:sz w:val="20"/>
+                <w:szCs w:val="20"/>
+              </w:rPr>
+              <w:t>Duplicate items were added.</w:t>
+            </w:r>
+          </w:p>
+          <w:p>
+            <w:pPr>
+              <w:pStyle w:val="NoSpacing"/>
+              <w:rPr>
+                <w:rFonts w:ascii="Segoe UI" w:hAnsi="Segoe UI" w:cs="Segoe UI"/>
+                <w:color w:val="000000"/>
+                <w:sz w:val="20"/>
+                <w:szCs w:val="20"/>
+              </w:rPr>
+            </w:pPr>
+          </w:p>
+          <w:p>
+            <w:pPr>
+              <w:pStyle w:val="NoSpacing"/>
+              <w:rPr>
+                <w:rFonts w:ascii="Segoe UI" w:hAnsi="Segoe UI" w:cs="Segoe UI"/>
+                <w:color w:val="000000"/>
+                <w:sz w:val="20"/>
+                <w:szCs w:val="20"/>
+              </w:rPr>
+            </w:pPr>
+            <w:r>
+              <w:rPr>
+                <w:noProof/>
+              </w:rPr>
+              <w:drawing>
+                <wp:inline distT="0" distB="0" distL="0" distR="0" wp14:anchorId="7FEBA892" wp14:editId="566B00BE">
+                  <wp:extent cx="3905250" cy="1788193"/>
+                  <wp:effectExtent l="0" t="0" r="0" b="2540"/>
+                  <wp:docPr id="9" name="Picture 9"/>
+                  <wp:cNvGraphicFramePr>
+                    <a:graphicFrameLocks xmlns:a="http://schemas.openxmlformats.org/drawingml/2006/main" noChangeAspect="1"/>
+                  </wp:cNvGraphicFramePr>
+                  <a:graphic xmlns:a="http://schemas.openxmlformats.org/drawingml/2006/main">
+                    <a:graphicData uri="http://schemas.openxmlformats.org/drawingml/2006/picture">
+                      <pic:pic xmlns:pic="http://schemas.openxmlformats.org/drawingml/2006/picture">
+                        <pic:nvPicPr>
+                          <pic:cNvPr id="1" name=""/>
+                          <pic:cNvPicPr/>
+                        </pic:nvPicPr>
+                        <pic:blipFill>
+                          <a:blip r:embed="rId13"/>
+                          <a:stretch>
+                            <a:fillRect/>
+                          </a:stretch>
+                        </pic:blipFill>
+                        <pic:spPr>
+                          <a:xfrm>
+                            <a:off x="0" y="0"/>
+                            <a:ext cx="3918607" cy="1794309"/>
+                          </a:xfrm>
+                          <a:prstGeom prst="rect">
+                            <a:avLst/>
+                          </a:prstGeom>
+                        </pic:spPr>
+                      </pic:pic>
+                    </a:graphicData>
+                  </a:graphic>
+                </wp:inline>
+              </w:drawing>
+            </w:r>
+          </w:p>
+        </w:tc>
+      </w:tr>
+      <w:tr>
+        <w:trPr>
+          <w:trHeight w:val="603"/>
+        </w:trPr>
+        <w:tc>
+          <w:tcPr>
+            <w:tcW w:w="2504" w:type="dxa"/>
+          </w:tcPr>
+          <w:p>
+            <w:pPr>
+              <w:pStyle w:val="NoSpacing"/>
+              <w:rPr>
+                <w:rFonts w:ascii="Segoe UI" w:hAnsi="Segoe UI" w:cs="Segoe UI"/>
+                <w:sz w:val="20"/>
+                <w:szCs w:val="20"/>
+              </w:rPr>
+            </w:pPr>
+            <w:r>
+              <w:rPr>
+                <w:rFonts w:ascii="Segoe UI" w:hAnsi="Segoe UI" w:cs="Segoe UI"/>
+                <w:sz w:val="20"/>
+                <w:szCs w:val="20"/>
+              </w:rPr>
+              <w:t>Remote data</w:t>
+            </w:r>
+          </w:p>
+        </w:tc>
+        <w:tc>
+          <w:tcPr>
+            <w:tcW w:w="2453" w:type="dxa"/>
+          </w:tcPr>
+          <w:p>
+            <w:pPr>
+              <w:pStyle w:val="NoSpacing"/>
+              <w:rPr>
+                <w:rFonts w:ascii="Segoe UI" w:hAnsi="Segoe UI" w:cs="Segoe UI"/>
+                <w:color w:val="000000"/>
+                <w:sz w:val="20"/>
+                <w:szCs w:val="20"/>
+              </w:rPr>
+            </w:pPr>
+            <w:r>
+              <w:rPr>
+                <w:rFonts w:ascii="Segoe UI" w:hAnsi="Segoe UI" w:cs="Segoe UI"/>
+                <w:color w:val="000000"/>
+                <w:sz w:val="20"/>
+                <w:szCs w:val="20"/>
+              </w:rPr>
+              <w:t>Check all method not selecting all items if items are duplicate.</w:t>
+            </w:r>
+          </w:p>
+        </w:tc>
+        <w:tc>
+          <w:tcPr>
+            <w:tcW w:w="8892" w:type="dxa"/>
+          </w:tcPr>
+          <w:p>
+            <w:pPr>
+              <w:pStyle w:val="NoSpacing"/>
+              <w:numPr>
+                <w:ilvl w:val="0"/>
+                <w:numId w:val="27"/>
+              </w:numPr>
+              <w:rPr>
+                <w:rFonts w:ascii="Segoe UI" w:hAnsi="Segoe UI" w:cs="Segoe UI"/>
+                <w:color w:val="000000"/>
+                <w:sz w:val="20"/>
+                <w:szCs w:val="20"/>
+              </w:rPr>
+            </w:pPr>
+            <w:r>
+              <w:rPr>
+                <w:rFonts w:ascii="Segoe UI" w:hAnsi="Segoe UI" w:cs="Segoe UI"/>
+                <w:color w:val="000000"/>
+                <w:sz w:val="20"/>
+                <w:szCs w:val="20"/>
+              </w:rPr>
+              <w:t xml:space="preserve">Use checkAll method </w:t>
+            </w:r>
+          </w:p>
+          <w:p>
+            <w:pPr>
+              <w:pStyle w:val="NoSpacing"/>
+              <w:numPr>
+                <w:ilvl w:val="0"/>
+                <w:numId w:val="27"/>
+              </w:numPr>
+              <w:rPr>
+                <w:rFonts w:ascii="Segoe UI" w:hAnsi="Segoe UI" w:cs="Segoe UI"/>
+                <w:color w:val="000000"/>
+                <w:sz w:val="20"/>
+                <w:szCs w:val="20"/>
+              </w:rPr>
+            </w:pPr>
+            <w:r>
+              <w:rPr>
+                <w:rFonts w:ascii="Segoe UI" w:hAnsi="Segoe UI" w:cs="Segoe UI"/>
+                <w:color w:val="000000"/>
+                <w:sz w:val="20"/>
+                <w:szCs w:val="20"/>
+              </w:rPr>
+              <w:t>Only unique values were selected.</w:t>
+            </w:r>
+          </w:p>
+          <w:p>
+            <w:pPr>
+              <w:pStyle w:val="NoSpacing"/>
+              <w:rPr>
+                <w:rFonts w:ascii="Segoe UI" w:hAnsi="Segoe UI" w:cs="Segoe UI"/>
+                <w:color w:val="000000"/>
+                <w:sz w:val="20"/>
+                <w:szCs w:val="20"/>
+              </w:rPr>
+            </w:pPr>
+          </w:p>
+          <w:p>
+            <w:pPr>
+              <w:pStyle w:val="NoSpacing"/>
+              <w:rPr>
+                <w:rFonts w:ascii="Segoe UI" w:hAnsi="Segoe UI" w:cs="Segoe UI"/>
+                <w:color w:val="000000"/>
+                <w:sz w:val="20"/>
+                <w:szCs w:val="20"/>
+              </w:rPr>
+            </w:pPr>
+            <w:r>
+              <w:rPr>
+                <w:noProof/>
+              </w:rPr>
+              <w:lastRenderedPageBreak/>
+              <w:drawing>
+                <wp:inline distT="0" distB="0" distL="0" distR="0" wp14:anchorId="33520E34" wp14:editId="63E425EE">
+                  <wp:extent cx="2413000" cy="2019576"/>
+                  <wp:effectExtent l="0" t="0" r="6350" b="0"/>
+                  <wp:docPr id="10" name="Picture 10"/>
+                  <wp:cNvGraphicFramePr>
+                    <a:graphicFrameLocks xmlns:a="http://schemas.openxmlformats.org/drawingml/2006/main" noChangeAspect="1"/>
+                  </wp:cNvGraphicFramePr>
+                  <a:graphic xmlns:a="http://schemas.openxmlformats.org/drawingml/2006/main">
+                    <a:graphicData uri="http://schemas.openxmlformats.org/drawingml/2006/picture">
+                      <pic:pic xmlns:pic="http://schemas.openxmlformats.org/drawingml/2006/picture">
+                        <pic:nvPicPr>
+                          <pic:cNvPr id="1" name=""/>
+                          <pic:cNvPicPr/>
+                        </pic:nvPicPr>
+                        <pic:blipFill>
+                          <a:blip r:embed="rId14"/>
+                          <a:stretch>
+                            <a:fillRect/>
+                          </a:stretch>
+                        </pic:blipFill>
+                        <pic:spPr>
+                          <a:xfrm>
+                            <a:off x="0" y="0"/>
+                            <a:ext cx="2444683" cy="2046094"/>
+                          </a:xfrm>
+                          <a:prstGeom prst="rect">
+                            <a:avLst/>
+                          </a:prstGeom>
+                        </pic:spPr>
+                      </pic:pic>
+                    </a:graphicData>
+                  </a:graphic>
+                </wp:inline>
+              </w:drawing>
+            </w:r>
+          </w:p>
+        </w:tc>
+      </w:tr>
+      <w:tr>
+        <w:trPr>
+          <w:trHeight w:val="603"/>
+        </w:trPr>
+        <w:tc>
+          <w:tcPr>
+            <w:tcW w:w="2504" w:type="dxa"/>
+          </w:tcPr>
+          <w:p>
+            <w:pPr>
+              <w:pStyle w:val="NoSpacing"/>
+              <w:rPr>
+                <w:rFonts w:ascii="Segoe UI" w:hAnsi="Segoe UI" w:cs="Segoe UI"/>
+                <w:sz w:val="20"/>
+                <w:szCs w:val="20"/>
+              </w:rPr>
+            </w:pPr>
+          </w:p>
+        </w:tc>
+        <w:tc>
+          <w:tcPr>
+            <w:tcW w:w="2453" w:type="dxa"/>
+          </w:tcPr>
+          <w:p>
+            <w:pPr>
+              <w:pStyle w:val="NoSpacing"/>
+              <w:rPr>
+                <w:rFonts w:ascii="Segoe UI" w:hAnsi="Segoe UI" w:cs="Segoe UI"/>
+                <w:color w:val="000000"/>
+                <w:sz w:val="20"/>
+                <w:szCs w:val="20"/>
+              </w:rPr>
+            </w:pPr>
+            <w:r>
+              <w:rPr>
+                <w:rFonts w:ascii="Segoe UI" w:hAnsi="Segoe UI" w:cs="Segoe UI"/>
+                <w:color w:val="000000"/>
+                <w:sz w:val="20"/>
+                <w:szCs w:val="20"/>
+              </w:rPr>
+              <w:t xml:space="preserve">For remote data </w:t>
+            </w:r>
+            <w:proofErr w:type="spellStart"/>
+            <w:r>
+              <w:rPr>
+                <w:rFonts w:ascii="Segoe UI" w:hAnsi="Segoe UI" w:cs="Segoe UI"/>
+                <w:color w:val="000000"/>
+                <w:sz w:val="20"/>
+                <w:szCs w:val="20"/>
+              </w:rPr>
+              <w:t>selectedIndices</w:t>
+            </w:r>
+            <w:proofErr w:type="spellEnd"/>
+            <w:r>
+              <w:rPr>
+                <w:rFonts w:ascii="Segoe UI" w:hAnsi="Segoe UI" w:cs="Segoe UI"/>
+                <w:color w:val="000000"/>
+                <w:sz w:val="20"/>
+                <w:szCs w:val="20"/>
+              </w:rPr>
+              <w:t xml:space="preserve"> property not working.</w:t>
+            </w:r>
+          </w:p>
+        </w:tc>
+        <w:tc>
+          <w:tcPr>
+            <w:tcW w:w="8892" w:type="dxa"/>
+          </w:tcPr>
+          <w:p>
+            <w:pPr>
+              <w:pStyle w:val="NoSpacing"/>
+              <w:numPr>
+                <w:ilvl w:val="0"/>
+                <w:numId w:val="28"/>
+              </w:numPr>
+              <w:rPr>
+                <w:rFonts w:ascii="Segoe UI" w:hAnsi="Segoe UI" w:cs="Segoe UI"/>
+                <w:color w:val="000000"/>
+                <w:sz w:val="20"/>
+                <w:szCs w:val="20"/>
+              </w:rPr>
+            </w:pPr>
+            <w:r>
+              <w:rPr>
+                <w:rFonts w:ascii="Segoe UI" w:hAnsi="Segoe UI" w:cs="Segoe UI"/>
+                <w:color w:val="000000"/>
+                <w:sz w:val="20"/>
+                <w:szCs w:val="20"/>
+              </w:rPr>
+              <w:t xml:space="preserve">Set </w:t>
+            </w:r>
+            <w:proofErr w:type="spellStart"/>
+            <w:r>
+              <w:rPr>
+                <w:rFonts w:ascii="Segoe UI" w:hAnsi="Segoe UI" w:cs="Segoe UI"/>
+                <w:color w:val="000000"/>
+                <w:sz w:val="20"/>
+                <w:szCs w:val="20"/>
+              </w:rPr>
+              <w:t>selectedIndices</w:t>
+            </w:r>
+            <w:proofErr w:type="spellEnd"/>
+            <w:r>
+              <w:rPr>
+                <w:rFonts w:ascii="Segoe UI" w:hAnsi="Segoe UI" w:cs="Segoe UI"/>
+                <w:color w:val="000000"/>
+                <w:sz w:val="20"/>
+                <w:szCs w:val="20"/>
+              </w:rPr>
+              <w:t>/</w:t>
+            </w:r>
+            <w:proofErr w:type="spellStart"/>
+            <w:r>
+              <w:rPr>
+                <w:rFonts w:ascii="Segoe UI" w:hAnsi="Segoe UI" w:cs="Segoe UI"/>
+                <w:color w:val="000000"/>
+                <w:sz w:val="20"/>
+                <w:szCs w:val="20"/>
+              </w:rPr>
+              <w:t>selectedItems</w:t>
+            </w:r>
+            <w:proofErr w:type="spellEnd"/>
+            <w:r>
+              <w:rPr>
+                <w:rFonts w:ascii="Segoe UI" w:hAnsi="Segoe UI" w:cs="Segoe UI"/>
+                <w:color w:val="000000"/>
+                <w:sz w:val="20"/>
+                <w:szCs w:val="20"/>
+              </w:rPr>
+              <w:t xml:space="preserve"> value dynamically</w:t>
+            </w:r>
+          </w:p>
+          <w:p>
+            <w:pPr>
+              <w:pStyle w:val="NoSpacing"/>
+              <w:numPr>
+                <w:ilvl w:val="0"/>
+                <w:numId w:val="28"/>
+              </w:numPr>
+              <w:rPr>
+                <w:rFonts w:ascii="Segoe UI" w:hAnsi="Segoe UI" w:cs="Segoe UI"/>
+                <w:color w:val="000000"/>
+                <w:sz w:val="20"/>
+                <w:szCs w:val="20"/>
+              </w:rPr>
+            </w:pPr>
+            <w:r>
+              <w:rPr>
+                <w:rFonts w:ascii="Segoe UI" w:hAnsi="Segoe UI" w:cs="Segoe UI"/>
+                <w:color w:val="000000"/>
+                <w:sz w:val="20"/>
+                <w:szCs w:val="20"/>
+              </w:rPr>
+              <w:t>It throws script error.</w:t>
+            </w:r>
+          </w:p>
+          <w:p>
+            <w:pPr>
+              <w:pStyle w:val="NoSpacing"/>
+              <w:rPr>
+                <w:rFonts w:ascii="Segoe UI" w:hAnsi="Segoe UI" w:cs="Segoe UI"/>
+                <w:color w:val="000000"/>
+                <w:sz w:val="20"/>
+                <w:szCs w:val="20"/>
+              </w:rPr>
+            </w:pPr>
+          </w:p>
+          <w:p>
+            <w:pPr>
+              <w:pStyle w:val="NoSpacing"/>
+              <w:rPr>
+                <w:rFonts w:ascii="Segoe UI" w:hAnsi="Segoe UI" w:cs="Segoe UI"/>
+                <w:color w:val="000000"/>
+                <w:sz w:val="20"/>
+                <w:szCs w:val="20"/>
+              </w:rPr>
+            </w:pPr>
+            <w:r>
+              <w:rPr>
+                <w:noProof/>
+              </w:rPr>
+              <w:drawing>
+                <wp:inline distT="0" distB="0" distL="0" distR="0" wp14:anchorId="760E39CF" wp14:editId="2397FA27">
+                  <wp:extent cx="3956050" cy="1599954"/>
+                  <wp:effectExtent l="0" t="0" r="6350" b="635"/>
+                  <wp:docPr id="11" name="Picture 11"/>
+                  <wp:cNvGraphicFramePr>
+                    <a:graphicFrameLocks xmlns:a="http://schemas.openxmlformats.org/drawingml/2006/main" noChangeAspect="1"/>
+                  </wp:cNvGraphicFramePr>
+                  <a:graphic xmlns:a="http://schemas.openxmlformats.org/drawingml/2006/main">
+                    <a:graphicData uri="http://schemas.openxmlformats.org/drawingml/2006/picture">
+                      <pic:pic xmlns:pic="http://schemas.openxmlformats.org/drawingml/2006/picture">
+                        <pic:nvPicPr>
+                          <pic:cNvPr id="1" name=""/>
+                          <pic:cNvPicPr/>
+                        </pic:nvPicPr>
+                        <pic:blipFill>
+                          <a:blip r:embed="rId15"/>
+                          <a:stretch>
+                            <a:fillRect/>
+                          </a:stretch>
+                        </pic:blipFill>
+                        <pic:spPr>
+                          <a:xfrm>
+                            <a:off x="0" y="0"/>
+                            <a:ext cx="3990705" cy="1613969"/>
+                          </a:xfrm>
+                          <a:prstGeom prst="rect">
+                            <a:avLst/>
+                          </a:prstGeom>
+                        </pic:spPr>
+                      </pic:pic>
+                    </a:graphicData>
+                  </a:graphic>
+                </wp:inline>
+              </w:drawing>
+            </w:r>
+          </w:p>
+        </w:tc>
+      </w:tr>
+      <w:tr>
+        <w:trPr>
+          <w:trHeight w:val="603"/>
+        </w:trPr>
+        <w:tc>
+          <w:tcPr>
+            <w:tcW w:w="2504" w:type="dxa"/>
+          </w:tcPr>
+          <w:p>
+            <w:pPr>
+              <w:pStyle w:val="NoSpacing"/>
+              <w:rPr>
+                <w:rFonts w:ascii="Segoe UI" w:hAnsi="Segoe UI" w:cs="Segoe UI"/>
+                <w:sz w:val="20"/>
+                <w:szCs w:val="20"/>
+              </w:rPr>
+            </w:pPr>
+            <w:r>
+              <w:rPr>
+                <w:rFonts w:ascii="Segoe UI" w:hAnsi="Segoe UI" w:cs="Segoe UI"/>
+                <w:sz w:val="20"/>
+                <w:szCs w:val="20"/>
+              </w:rPr>
+              <w:t>Different Fields</w:t>
+            </w:r>
+          </w:p>
+        </w:tc>
+        <w:tc>
+          <w:tcPr>
+            <w:tcW w:w="2453" w:type="dxa"/>
+          </w:tcPr>
+          <w:p>
+            <w:pPr>
+              <w:pStyle w:val="NoSpacing"/>
+              <w:rPr>
+                <w:rFonts w:ascii="Segoe UI" w:hAnsi="Segoe UI" w:cs="Segoe UI"/>
+                <w:color w:val="000000"/>
+                <w:sz w:val="20"/>
+                <w:szCs w:val="20"/>
+              </w:rPr>
+            </w:pPr>
+            <w:r>
+              <w:rPr>
+                <w:rFonts w:ascii="Segoe UI" w:hAnsi="Segoe UI" w:cs="Segoe UI"/>
+                <w:color w:val="000000"/>
+                <w:sz w:val="20"/>
+                <w:szCs w:val="20"/>
+              </w:rPr>
+              <w:t>Some values were removed after selecting all items and unchecking the item by using search.</w:t>
+            </w:r>
+          </w:p>
+        </w:tc>
+        <w:tc>
+          <w:tcPr>
+            <w:tcW w:w="8892" w:type="dxa"/>
+          </w:tcPr>
+          <w:p>
+            <w:pPr>
+              <w:pStyle w:val="NoSpacing"/>
+              <w:numPr>
+                <w:ilvl w:val="0"/>
+                <w:numId w:val="29"/>
+              </w:numPr>
+              <w:rPr>
+                <w:rFonts w:ascii="Segoe UI" w:hAnsi="Segoe UI" w:cs="Segoe UI"/>
+                <w:color w:val="000000"/>
+                <w:sz w:val="20"/>
+                <w:szCs w:val="20"/>
+              </w:rPr>
+            </w:pPr>
+            <w:r>
+              <w:rPr>
+                <w:rFonts w:ascii="Segoe UI" w:hAnsi="Segoe UI" w:cs="Segoe UI"/>
+                <w:color w:val="000000"/>
+                <w:sz w:val="20"/>
+                <w:szCs w:val="20"/>
+              </w:rPr>
+              <w:t>Select all items by checkAll method.</w:t>
+            </w:r>
+          </w:p>
+          <w:p>
+            <w:pPr>
+              <w:pStyle w:val="NoSpacing"/>
+              <w:numPr>
+                <w:ilvl w:val="0"/>
+                <w:numId w:val="29"/>
+              </w:numPr>
+              <w:rPr>
+                <w:rFonts w:ascii="Segoe UI" w:hAnsi="Segoe UI" w:cs="Segoe UI"/>
+                <w:color w:val="000000"/>
+                <w:sz w:val="20"/>
+                <w:szCs w:val="20"/>
+              </w:rPr>
+            </w:pPr>
+            <w:r>
+              <w:rPr>
+                <w:rFonts w:ascii="Segoe UI" w:hAnsi="Segoe UI" w:cs="Segoe UI"/>
+                <w:color w:val="000000"/>
+                <w:sz w:val="20"/>
+                <w:szCs w:val="20"/>
+              </w:rPr>
+              <w:t>Enable filter search</w:t>
+            </w:r>
+          </w:p>
+          <w:p>
+            <w:pPr>
+              <w:pStyle w:val="NoSpacing"/>
+              <w:numPr>
+                <w:ilvl w:val="0"/>
+                <w:numId w:val="29"/>
+              </w:numPr>
+              <w:rPr>
+                <w:rFonts w:ascii="Segoe UI" w:hAnsi="Segoe UI" w:cs="Segoe UI"/>
+                <w:color w:val="000000"/>
+                <w:sz w:val="20"/>
+                <w:szCs w:val="20"/>
+              </w:rPr>
+            </w:pPr>
+            <w:r>
+              <w:rPr>
+                <w:rFonts w:ascii="Segoe UI" w:hAnsi="Segoe UI" w:cs="Segoe UI"/>
+                <w:color w:val="000000"/>
+                <w:sz w:val="20"/>
+                <w:szCs w:val="20"/>
+              </w:rPr>
+              <w:t>Search “A” and uncheck apache “Apache RTR” value</w:t>
+            </w:r>
+          </w:p>
+          <w:p>
+            <w:pPr>
+              <w:pStyle w:val="NoSpacing"/>
+              <w:numPr>
+                <w:ilvl w:val="0"/>
+                <w:numId w:val="29"/>
+              </w:numPr>
+              <w:rPr>
+                <w:rFonts w:ascii="Segoe UI" w:hAnsi="Segoe UI" w:cs="Segoe UI"/>
+                <w:color w:val="000000"/>
+                <w:sz w:val="20"/>
+                <w:szCs w:val="20"/>
+              </w:rPr>
+            </w:pPr>
+            <w:r>
+              <w:rPr>
+                <w:rFonts w:ascii="Segoe UI" w:hAnsi="Segoe UI" w:cs="Segoe UI"/>
+                <w:color w:val="000000"/>
+                <w:sz w:val="20"/>
+                <w:szCs w:val="20"/>
+              </w:rPr>
+              <w:t>Clear the search input text</w:t>
+            </w:r>
+          </w:p>
+          <w:p>
+            <w:pPr>
+              <w:pStyle w:val="NoSpacing"/>
+              <w:numPr>
+                <w:ilvl w:val="0"/>
+                <w:numId w:val="29"/>
+              </w:numPr>
+              <w:rPr>
+                <w:rFonts w:ascii="Segoe UI" w:hAnsi="Segoe UI" w:cs="Segoe UI"/>
+                <w:color w:val="000000"/>
+                <w:sz w:val="20"/>
+                <w:szCs w:val="20"/>
+              </w:rPr>
+            </w:pPr>
+            <w:proofErr w:type="gramStart"/>
+            <w:r>
+              <w:rPr>
+                <w:rFonts w:ascii="Segoe UI" w:hAnsi="Segoe UI" w:cs="Segoe UI"/>
+                <w:color w:val="000000"/>
+                <w:sz w:val="20"/>
+                <w:szCs w:val="20"/>
+              </w:rPr>
+              <w:t>Another</w:t>
+            </w:r>
+            <w:proofErr w:type="gramEnd"/>
+            <w:r>
+              <w:rPr>
+                <w:rFonts w:ascii="Segoe UI" w:hAnsi="Segoe UI" w:cs="Segoe UI"/>
+                <w:color w:val="000000"/>
+                <w:sz w:val="20"/>
+                <w:szCs w:val="20"/>
+              </w:rPr>
+              <w:t xml:space="preserve"> values also removed (ex: Shine)</w:t>
+            </w:r>
+          </w:p>
+        </w:tc>
+      </w:tr>
+      <w:tr>
+        <w:trPr>
+          <w:trHeight w:val="603"/>
+        </w:trPr>
+        <w:tc>
+          <w:tcPr>
+            <w:tcW w:w="2504" w:type="dxa"/>
+          </w:tcPr>
+          <w:p>
+            <w:pPr>
+              <w:pStyle w:val="NoSpacing"/>
+              <w:rPr>
+                <w:rFonts w:ascii="Segoe UI" w:hAnsi="Segoe UI" w:cs="Segoe UI"/>
+                <w:sz w:val="20"/>
+                <w:szCs w:val="20"/>
+              </w:rPr>
+            </w:pPr>
+            <w:proofErr w:type="spellStart"/>
+            <w:r>
+              <w:rPr>
+                <w:rFonts w:ascii="Segoe UI" w:hAnsi="Segoe UI" w:cs="Segoe UI"/>
+                <w:sz w:val="20"/>
+                <w:szCs w:val="20"/>
+              </w:rPr>
+              <w:t>SelectedIndices</w:t>
+            </w:r>
+            <w:proofErr w:type="spellEnd"/>
+          </w:p>
+        </w:tc>
+        <w:tc>
+          <w:tcPr>
+            <w:tcW w:w="2453" w:type="dxa"/>
+          </w:tcPr>
+          <w:p>
+            <w:pPr>
+              <w:pStyle w:val="NoSpacing"/>
+              <w:rPr>
+                <w:rFonts w:ascii="Segoe UI" w:hAnsi="Segoe UI" w:cs="Segoe UI"/>
+                <w:color w:val="000000"/>
+                <w:sz w:val="20"/>
+                <w:szCs w:val="20"/>
+              </w:rPr>
+            </w:pPr>
+            <w:proofErr w:type="spellStart"/>
+            <w:r>
+              <w:rPr>
+                <w:rFonts w:ascii="Segoe UI" w:hAnsi="Segoe UI" w:cs="Segoe UI"/>
+                <w:color w:val="000000"/>
+                <w:sz w:val="20"/>
+                <w:szCs w:val="20"/>
+              </w:rPr>
+              <w:t>Selectedindices</w:t>
+            </w:r>
+            <w:proofErr w:type="spellEnd"/>
+            <w:r>
+              <w:rPr>
+                <w:rFonts w:ascii="Segoe UI" w:hAnsi="Segoe UI" w:cs="Segoe UI"/>
+                <w:color w:val="000000"/>
+                <w:sz w:val="20"/>
+                <w:szCs w:val="20"/>
+              </w:rPr>
+              <w:t xml:space="preserve"> property not updating correctly </w:t>
+            </w:r>
+            <w:proofErr w:type="gramStart"/>
+            <w:r>
+              <w:rPr>
+                <w:rFonts w:ascii="Segoe UI" w:hAnsi="Segoe UI" w:cs="Segoe UI"/>
+                <w:color w:val="000000"/>
+                <w:sz w:val="20"/>
+                <w:szCs w:val="20"/>
+              </w:rPr>
+              <w:t>some times</w:t>
+            </w:r>
+            <w:proofErr w:type="gramEnd"/>
+            <w:r>
+              <w:rPr>
+                <w:rFonts w:ascii="Segoe UI" w:hAnsi="Segoe UI" w:cs="Segoe UI"/>
+                <w:color w:val="000000"/>
+                <w:sz w:val="20"/>
+                <w:szCs w:val="20"/>
+              </w:rPr>
+              <w:t>.</w:t>
+            </w:r>
+          </w:p>
+        </w:tc>
+        <w:tc>
+          <w:tcPr>
+            <w:tcW w:w="8892" w:type="dxa"/>
+          </w:tcPr>
+          <w:p>
+            <w:pPr>
+              <w:pStyle w:val="NoSpacing"/>
+              <w:numPr>
+                <w:ilvl w:val="0"/>
+                <w:numId w:val="30"/>
+              </w:numPr>
+              <w:rPr>
+                <w:rFonts w:ascii="Segoe UI" w:hAnsi="Segoe UI" w:cs="Segoe UI"/>
+                <w:color w:val="000000"/>
+                <w:sz w:val="20"/>
+                <w:szCs w:val="20"/>
+              </w:rPr>
+            </w:pPr>
+            <w:r>
+              <w:rPr>
+                <w:rFonts w:ascii="Segoe UI" w:hAnsi="Segoe UI" w:cs="Segoe UI"/>
+                <w:color w:val="000000"/>
+                <w:sz w:val="20"/>
+                <w:szCs w:val="20"/>
+              </w:rPr>
+              <w:t>Select first 3 items</w:t>
+            </w:r>
+          </w:p>
+          <w:p>
+            <w:pPr>
+              <w:pStyle w:val="NoSpacing"/>
+              <w:numPr>
+                <w:ilvl w:val="0"/>
+                <w:numId w:val="30"/>
+              </w:numPr>
+              <w:rPr>
+                <w:rFonts w:ascii="Segoe UI" w:hAnsi="Segoe UI" w:cs="Segoe UI"/>
+                <w:color w:val="000000"/>
+                <w:sz w:val="20"/>
+                <w:szCs w:val="20"/>
+              </w:rPr>
+            </w:pPr>
+            <w:r>
+              <w:rPr>
+                <w:rFonts w:ascii="Segoe UI" w:hAnsi="Segoe UI" w:cs="Segoe UI"/>
+                <w:color w:val="000000"/>
+                <w:sz w:val="20"/>
+                <w:szCs w:val="20"/>
+              </w:rPr>
+              <w:t>Search “aa” and select 2 items</w:t>
+            </w:r>
+          </w:p>
+          <w:p>
+            <w:pPr>
+              <w:pStyle w:val="NoSpacing"/>
+              <w:numPr>
+                <w:ilvl w:val="0"/>
+                <w:numId w:val="30"/>
+              </w:numPr>
+              <w:rPr>
+                <w:rFonts w:ascii="Segoe UI" w:hAnsi="Segoe UI" w:cs="Segoe UI"/>
+                <w:color w:val="000000"/>
+                <w:sz w:val="20"/>
+                <w:szCs w:val="20"/>
+              </w:rPr>
+            </w:pPr>
+            <w:r>
+              <w:rPr>
+                <w:rFonts w:ascii="Segoe UI" w:hAnsi="Segoe UI" w:cs="Segoe UI"/>
+                <w:color w:val="000000"/>
+                <w:sz w:val="20"/>
+                <w:szCs w:val="20"/>
+              </w:rPr>
+              <w:t>Check selected indices</w:t>
+            </w:r>
+          </w:p>
+          <w:p>
+            <w:pPr>
+              <w:pStyle w:val="NoSpacing"/>
+              <w:numPr>
+                <w:ilvl w:val="0"/>
+                <w:numId w:val="30"/>
+              </w:numPr>
+              <w:rPr>
+                <w:rFonts w:ascii="Segoe UI" w:hAnsi="Segoe UI" w:cs="Segoe UI"/>
+                <w:color w:val="000000"/>
+                <w:sz w:val="20"/>
+                <w:szCs w:val="20"/>
+              </w:rPr>
+            </w:pPr>
+            <w:r>
+              <w:rPr>
+                <w:rFonts w:ascii="Segoe UI" w:hAnsi="Segoe UI" w:cs="Segoe UI"/>
+                <w:color w:val="000000"/>
+                <w:sz w:val="20"/>
+                <w:szCs w:val="20"/>
+              </w:rPr>
+              <w:t>Only returns three values.</w:t>
+            </w:r>
+          </w:p>
+          <w:p>
+            <w:pPr>
+              <w:pStyle w:val="NoSpacing"/>
+              <w:rPr>
+                <w:rFonts w:ascii="Segoe UI" w:hAnsi="Segoe UI" w:cs="Segoe UI"/>
+                <w:color w:val="000000"/>
+                <w:sz w:val="20"/>
+                <w:szCs w:val="20"/>
+              </w:rPr>
+            </w:pPr>
+          </w:p>
+          <w:p>
+            <w:pPr>
+              <w:pStyle w:val="NoSpacing"/>
+              <w:rPr>
+                <w:rFonts w:ascii="Segoe UI" w:hAnsi="Segoe UI" w:cs="Segoe UI"/>
+                <w:color w:val="000000"/>
+                <w:sz w:val="20"/>
+                <w:szCs w:val="20"/>
+              </w:rPr>
+            </w:pPr>
+            <w:r>
+              <w:rPr>
+                <w:noProof/>
+              </w:rPr>
+              <w:drawing>
+                <wp:inline distT="0" distB="0" distL="0" distR="0" wp14:anchorId="696CF425" wp14:editId="6BF43781">
+                  <wp:extent cx="5924550" cy="849356"/>
+                  <wp:effectExtent l="0" t="0" r="0" b="8255"/>
+                  <wp:docPr id="12" name="Picture 12"/>
+                  <wp:cNvGraphicFramePr>
+                    <a:graphicFrameLocks xmlns:a="http://schemas.openxmlformats.org/drawingml/2006/main" noChangeAspect="1"/>
+                  </wp:cNvGraphicFramePr>
+                  <a:graphic xmlns:a="http://schemas.openxmlformats.org/drawingml/2006/main">
+                    <a:graphicData uri="http://schemas.openxmlformats.org/drawingml/2006/picture">
+                      <pic:pic xmlns:pic="http://schemas.openxmlformats.org/drawingml/2006/picture">
+                        <pic:nvPicPr>
+                          <pic:cNvPr id="1" name=""/>
+                          <pic:cNvPicPr/>
+                        </pic:nvPicPr>
+                        <pic:blipFill>
+                          <a:blip r:embed="rId16"/>
+                          <a:stretch>
+                            <a:fillRect/>
+                          </a:stretch>
+                        </pic:blipFill>
+                        <pic:spPr>
+                          <a:xfrm>
+                            <a:off x="0" y="0"/>
+                            <a:ext cx="6007041" cy="861182"/>
+                          </a:xfrm>
+                          <a:prstGeom prst="rect">
+                            <a:avLst/>
+                          </a:prstGeom>
+                        </pic:spPr>
+                      </pic:pic>
+                    </a:graphicData>
+                  </a:graphic>
+                </wp:inline>
+              </w:drawing>
+            </w:r>
+          </w:p>
+        </w:tc>
+      </w:tr>
+      <w:tr>
+        <w:trPr>
+          <w:trHeight w:val="603"/>
+        </w:trPr>
+        <w:tc>
+          <w:tcPr>
+            <w:tcW w:w="2504" w:type="dxa"/>
+          </w:tcPr>
+          <w:p>
+            <w:pPr>
+              <w:pStyle w:val="NoSpacing"/>
+              <w:rPr>
+                <w:rFonts w:ascii="Segoe UI" w:hAnsi="Segoe UI" w:cs="Segoe UI"/>
+                <w:sz w:val="20"/>
+                <w:szCs w:val="20"/>
+              </w:rPr>
+            </w:pPr>
+            <w:r>
+              <w:rPr>
+                <w:rFonts w:ascii="Segoe UI" w:hAnsi="Segoe UI" w:cs="Segoe UI"/>
+                <w:sz w:val="20"/>
+                <w:szCs w:val="20"/>
+              </w:rPr>
+              <w:t>Visual mode</w:t>
+            </w:r>
+          </w:p>
+        </w:tc>
+        <w:tc>
+          <w:tcPr>
+            <w:tcW w:w="2453" w:type="dxa"/>
+          </w:tcPr>
+          <w:p>
+            <w:pPr>
+              <w:pStyle w:val="NoSpacing"/>
+              <w:rPr>
+                <w:rFonts w:ascii="Segoe UI" w:hAnsi="Segoe UI" w:cs="Segoe UI"/>
+                <w:color w:val="000000"/>
+                <w:sz w:val="20"/>
+                <w:szCs w:val="20"/>
+              </w:rPr>
+            </w:pPr>
+            <w:r>
+              <w:rPr>
+                <w:rFonts w:ascii="Segoe UI" w:hAnsi="Segoe UI" w:cs="Segoe UI"/>
+                <w:color w:val="000000"/>
+                <w:sz w:val="20"/>
+                <w:szCs w:val="20"/>
+              </w:rPr>
+              <w:t>Wrong items were added when selecting item in filter mode.</w:t>
+            </w:r>
+          </w:p>
+        </w:tc>
+        <w:tc>
+          <w:tcPr>
+            <w:tcW w:w="8892" w:type="dxa"/>
+          </w:tcPr>
+          <w:p>
+            <w:pPr>
+              <w:pStyle w:val="NoSpacing"/>
+              <w:numPr>
+                <w:ilvl w:val="0"/>
+                <w:numId w:val="31"/>
+              </w:numPr>
+              <w:rPr>
+                <w:rFonts w:ascii="Segoe UI" w:hAnsi="Segoe UI" w:cs="Segoe UI"/>
+                <w:color w:val="000000"/>
+                <w:sz w:val="20"/>
+                <w:szCs w:val="20"/>
+              </w:rPr>
+            </w:pPr>
+            <w:r>
+              <w:rPr>
+                <w:rFonts w:ascii="Segoe UI" w:hAnsi="Segoe UI" w:cs="Segoe UI"/>
+                <w:color w:val="000000"/>
+                <w:sz w:val="20"/>
+                <w:szCs w:val="20"/>
+              </w:rPr>
+              <w:t>Select “Alberto113”</w:t>
+            </w:r>
+          </w:p>
+          <w:p>
+            <w:pPr>
+              <w:pStyle w:val="NoSpacing"/>
+              <w:numPr>
+                <w:ilvl w:val="0"/>
+                <w:numId w:val="31"/>
+              </w:numPr>
+              <w:rPr>
+                <w:rFonts w:ascii="Segoe UI" w:hAnsi="Segoe UI" w:cs="Segoe UI"/>
+                <w:color w:val="000000"/>
+                <w:sz w:val="20"/>
+                <w:szCs w:val="20"/>
+              </w:rPr>
+            </w:pPr>
+            <w:r>
+              <w:rPr>
+                <w:rFonts w:ascii="Segoe UI" w:hAnsi="Segoe UI" w:cs="Segoe UI"/>
+                <w:color w:val="000000"/>
+                <w:sz w:val="20"/>
+                <w:szCs w:val="20"/>
+              </w:rPr>
+              <w:t>Search “</w:t>
+            </w:r>
+            <w:proofErr w:type="spellStart"/>
+            <w:r>
+              <w:rPr>
+                <w:rFonts w:ascii="Segoe UI" w:hAnsi="Segoe UI" w:cs="Segoe UI"/>
+                <w:color w:val="000000"/>
+                <w:sz w:val="20"/>
+                <w:szCs w:val="20"/>
+              </w:rPr>
+              <w:t>br</w:t>
+            </w:r>
+            <w:proofErr w:type="spellEnd"/>
+            <w:r>
+              <w:rPr>
+                <w:rFonts w:ascii="Segoe UI" w:hAnsi="Segoe UI" w:cs="Segoe UI"/>
+                <w:color w:val="000000"/>
+                <w:sz w:val="20"/>
+                <w:szCs w:val="20"/>
+              </w:rPr>
+              <w:t>” and select “bruno19”</w:t>
+            </w:r>
+          </w:p>
+          <w:p>
+            <w:pPr>
+              <w:pStyle w:val="NoSpacing"/>
+              <w:numPr>
+                <w:ilvl w:val="0"/>
+                <w:numId w:val="31"/>
+              </w:numPr>
+              <w:rPr>
+                <w:rFonts w:ascii="Segoe UI" w:hAnsi="Segoe UI" w:cs="Segoe UI"/>
+                <w:color w:val="000000"/>
+                <w:sz w:val="20"/>
+                <w:szCs w:val="20"/>
+              </w:rPr>
+            </w:pPr>
+            <w:r>
+              <w:rPr>
+                <w:rFonts w:ascii="Segoe UI" w:hAnsi="Segoe UI" w:cs="Segoe UI"/>
+                <w:color w:val="000000"/>
+                <w:sz w:val="20"/>
+                <w:szCs w:val="20"/>
+              </w:rPr>
+              <w:t>Clear the search text</w:t>
+            </w:r>
+          </w:p>
+          <w:p>
+            <w:pPr>
+              <w:pStyle w:val="NoSpacing"/>
+              <w:numPr>
+                <w:ilvl w:val="0"/>
+                <w:numId w:val="31"/>
+              </w:numPr>
+              <w:rPr>
+                <w:rFonts w:ascii="Segoe UI" w:hAnsi="Segoe UI" w:cs="Segoe UI"/>
+                <w:color w:val="000000"/>
+                <w:sz w:val="20"/>
+                <w:szCs w:val="20"/>
+              </w:rPr>
+            </w:pPr>
+            <w:r>
+              <w:rPr>
+                <w:rFonts w:ascii="Segoe UI" w:hAnsi="Segoe UI" w:cs="Segoe UI"/>
+                <w:color w:val="000000"/>
+                <w:sz w:val="20"/>
+                <w:szCs w:val="20"/>
+              </w:rPr>
+              <w:t>Wrong items were added.</w:t>
+            </w:r>
+          </w:p>
+          <w:p>
+            <w:pPr>
+              <w:pStyle w:val="NoSpacing"/>
+              <w:rPr>
+                <w:rFonts w:ascii="Segoe UI" w:hAnsi="Segoe UI" w:cs="Segoe UI"/>
+                <w:color w:val="000000"/>
+                <w:sz w:val="20"/>
+                <w:szCs w:val="20"/>
+              </w:rPr>
+            </w:pPr>
+          </w:p>
+          <w:p>
+            <w:pPr>
+              <w:pStyle w:val="NoSpacing"/>
+              <w:rPr>
+                <w:rFonts w:ascii="Segoe UI" w:hAnsi="Segoe UI" w:cs="Segoe UI"/>
+                <w:color w:val="000000"/>
+                <w:sz w:val="20"/>
+                <w:szCs w:val="20"/>
+              </w:rPr>
+            </w:pPr>
+            <w:r>
+              <w:rPr>
+                <w:noProof/>
+              </w:rPr>
+              <w:lastRenderedPageBreak/>
+              <w:drawing>
+                <wp:inline distT="0" distB="0" distL="0" distR="0" wp14:anchorId="4696B3ED" wp14:editId="20CD78F8">
+                  <wp:extent cx="2765425" cy="1610978"/>
+                  <wp:effectExtent l="0" t="0" r="0" b="8890"/>
+                  <wp:docPr id="13" name="Picture 13"/>
+                  <wp:cNvGraphicFramePr>
+                    <a:graphicFrameLocks xmlns:a="http://schemas.openxmlformats.org/drawingml/2006/main" noChangeAspect="1"/>
+                  </wp:cNvGraphicFramePr>
+                  <a:graphic xmlns:a="http://schemas.openxmlformats.org/drawingml/2006/main">
+                    <a:graphicData uri="http://schemas.openxmlformats.org/drawingml/2006/picture">
+                      <pic:pic xmlns:pic="http://schemas.openxmlformats.org/drawingml/2006/picture">
+                        <pic:nvPicPr>
+                          <pic:cNvPr id="1" name=""/>
+                          <pic:cNvPicPr/>
+                        </pic:nvPicPr>
+                        <pic:blipFill>
+                          <a:blip r:embed="rId17"/>
+                          <a:stretch>
+                            <a:fillRect/>
+                          </a:stretch>
+                        </pic:blipFill>
+                        <pic:spPr>
+                          <a:xfrm>
+                            <a:off x="0" y="0"/>
+                            <a:ext cx="2783673" cy="1621608"/>
+                          </a:xfrm>
+                          <a:prstGeom prst="rect">
+                            <a:avLst/>
+                          </a:prstGeom>
+                        </pic:spPr>
+                      </pic:pic>
+                    </a:graphicData>
+                  </a:graphic>
+                </wp:inline>
+              </w:drawing>
+            </w:r>
+          </w:p>
+          <w:p>
+            <w:pPr>
+              <w:pStyle w:val="NoSpacing"/>
+              <w:rPr>
+                <w:rFonts w:ascii="Segoe UI" w:hAnsi="Segoe UI" w:cs="Segoe UI"/>
+                <w:color w:val="000000"/>
+                <w:sz w:val="20"/>
+                <w:szCs w:val="20"/>
+              </w:rPr>
+            </w:pPr>
+          </w:p>
+          <w:p>
+            <w:pPr>
+              <w:pStyle w:val="NoSpacing"/>
+              <w:rPr>
+                <w:rFonts w:ascii="Segoe UI" w:hAnsi="Segoe UI" w:cs="Segoe UI"/>
+                <w:color w:val="000000"/>
+                <w:sz w:val="20"/>
+                <w:szCs w:val="20"/>
+              </w:rPr>
+            </w:pPr>
+          </w:p>
+          <w:p>
+            <w:pPr>
+              <w:pStyle w:val="NoSpacing"/>
+              <w:numPr>
+                <w:ilvl w:val="0"/>
+                <w:numId w:val="32"/>
+              </w:numPr>
+              <w:rPr>
+                <w:rFonts w:ascii="Segoe UI" w:hAnsi="Segoe UI" w:cs="Segoe UI"/>
+                <w:color w:val="000000"/>
+                <w:sz w:val="20"/>
+                <w:szCs w:val="20"/>
+              </w:rPr>
+            </w:pPr>
+            <w:r>
+              <w:rPr>
+                <w:rFonts w:ascii="Segoe UI" w:hAnsi="Segoe UI" w:cs="Segoe UI"/>
+                <w:color w:val="000000"/>
+                <w:sz w:val="20"/>
+                <w:szCs w:val="20"/>
+              </w:rPr>
+              <w:t>Select first three items</w:t>
+            </w:r>
+          </w:p>
+          <w:p>
+            <w:pPr>
+              <w:pStyle w:val="NoSpacing"/>
+              <w:numPr>
+                <w:ilvl w:val="0"/>
+                <w:numId w:val="32"/>
+              </w:numPr>
+              <w:rPr>
+                <w:rFonts w:ascii="Segoe UI" w:hAnsi="Segoe UI" w:cs="Segoe UI"/>
+                <w:color w:val="000000"/>
+                <w:sz w:val="20"/>
+                <w:szCs w:val="20"/>
+              </w:rPr>
+            </w:pPr>
+            <w:r>
+              <w:rPr>
+                <w:rFonts w:ascii="Segoe UI" w:hAnsi="Segoe UI" w:cs="Segoe UI"/>
+                <w:color w:val="000000"/>
+                <w:sz w:val="20"/>
+                <w:szCs w:val="20"/>
+              </w:rPr>
+              <w:t>Search text “a”</w:t>
+            </w:r>
+          </w:p>
+          <w:p>
+            <w:pPr>
+              <w:pStyle w:val="NoSpacing"/>
+              <w:numPr>
+                <w:ilvl w:val="0"/>
+                <w:numId w:val="32"/>
+              </w:numPr>
+              <w:rPr>
+                <w:rFonts w:ascii="Segoe UI" w:hAnsi="Segoe UI" w:cs="Segoe UI"/>
+                <w:color w:val="000000"/>
+                <w:sz w:val="20"/>
+                <w:szCs w:val="20"/>
+              </w:rPr>
+            </w:pPr>
+            <w:r>
+              <w:rPr>
+                <w:rFonts w:ascii="Segoe UI" w:hAnsi="Segoe UI" w:cs="Segoe UI"/>
+                <w:color w:val="000000"/>
+                <w:sz w:val="20"/>
+                <w:szCs w:val="20"/>
+              </w:rPr>
+              <w:t>Wrong items were added in input.</w:t>
+            </w:r>
+          </w:p>
+          <w:p>
+            <w:pPr>
+              <w:pStyle w:val="NoSpacing"/>
+              <w:rPr>
+                <w:rFonts w:ascii="Segoe UI" w:hAnsi="Segoe UI" w:cs="Segoe UI"/>
+                <w:color w:val="000000"/>
+                <w:sz w:val="20"/>
+                <w:szCs w:val="20"/>
+              </w:rPr>
+            </w:pPr>
+          </w:p>
+          <w:p>
+            <w:pPr>
+              <w:pStyle w:val="NoSpacing"/>
+              <w:rPr>
+                <w:rFonts w:ascii="Segoe UI" w:hAnsi="Segoe UI" w:cs="Segoe UI"/>
+                <w:color w:val="000000"/>
+                <w:sz w:val="20"/>
+                <w:szCs w:val="20"/>
+              </w:rPr>
+            </w:pPr>
+          </w:p>
+          <w:p>
+            <w:pPr>
+              <w:pStyle w:val="NoSpacing"/>
+              <w:rPr>
+                <w:rFonts w:ascii="Segoe UI" w:hAnsi="Segoe UI" w:cs="Segoe UI"/>
+                <w:color w:val="000000"/>
+                <w:sz w:val="20"/>
+                <w:szCs w:val="20"/>
+              </w:rPr>
+            </w:pPr>
+            <w:r>
+              <w:rPr>
+                <w:noProof/>
+              </w:rPr>
+              <w:drawing>
+                <wp:inline distT="0" distB="0" distL="0" distR="0" wp14:anchorId="5D1C0712" wp14:editId="01508C39">
+                  <wp:extent cx="4365625" cy="569128"/>
+                  <wp:effectExtent l="0" t="0" r="0" b="2540"/>
+                  <wp:docPr id="14" name="Picture 14"/>
+                  <wp:cNvGraphicFramePr>
+                    <a:graphicFrameLocks xmlns:a="http://schemas.openxmlformats.org/drawingml/2006/main" noChangeAspect="1"/>
+                  </wp:cNvGraphicFramePr>
+                  <a:graphic xmlns:a="http://schemas.openxmlformats.org/drawingml/2006/main">
+                    <a:graphicData uri="http://schemas.openxmlformats.org/drawingml/2006/picture">
+                      <pic:pic xmlns:pic="http://schemas.openxmlformats.org/drawingml/2006/picture">
+                        <pic:nvPicPr>
+                          <pic:cNvPr id="1" name=""/>
+                          <pic:cNvPicPr/>
+                        </pic:nvPicPr>
+                        <pic:blipFill>
+                          <a:blip r:embed="rId18"/>
+                          <a:stretch>
+                            <a:fillRect/>
+                          </a:stretch>
+                        </pic:blipFill>
+                        <pic:spPr>
+                          <a:xfrm>
+                            <a:off x="0" y="0"/>
+                            <a:ext cx="4506693" cy="587518"/>
+                          </a:xfrm>
+                          <a:prstGeom prst="rect">
+                            <a:avLst/>
+                          </a:prstGeom>
+                        </pic:spPr>
+                      </pic:pic>
+                    </a:graphicData>
+                  </a:graphic>
+                </wp:inline>
+              </w:drawing>
+            </w:r>
           </w:p>
         </w:tc>
       </w:tr>
@@ -6815,6 +8257,95 @@
     </w:lvl>
   </w:abstractNum>
   <w:abstractNum w:abstractNumId="2" w15:restartNumberingAfterBreak="0">
+    <w:nsid w:val="0C973749"/>
+    <w:multiLevelType w:val="hybridMultilevel"/>
+    <w:tmpl w:val="907A1010"/>
+    <w:lvl w:ilvl="0" w:tplc="0409000F">
+      <w:start w:val="1"/>
+      <w:numFmt w:val="decimal"/>
+      <w:lvlText w:val="%1."/>
+      <w:lvlJc w:val="left"/>
+      <w:pPr>
+        <w:ind w:left="720" w:hanging="360"/>
+      </w:pPr>
+      <w:rPr>
+        <w:rFonts w:hint="default"/>
+      </w:rPr>
+    </w:lvl>
+    <w:lvl w:ilvl="1" w:tplc="04090019" w:tentative="1">
+      <w:start w:val="1"/>
+      <w:numFmt w:val="lowerLetter"/>
+      <w:lvlText w:val="%2."/>
+      <w:lvlJc w:val="left"/>
+      <w:pPr>
+        <w:ind w:left="1440" w:hanging="360"/>
+      </w:pPr>
+    </w:lvl>
+    <w:lvl w:ilvl="2" w:tplc="0409001B" w:tentative="1">
+      <w:start w:val="1"/>
+      <w:numFmt w:val="lowerRoman"/>
+      <w:lvlText w:val="%3."/>
+      <w:lvlJc w:val="right"/>
+      <w:pPr>
+        <w:ind w:left="2160" w:hanging="180"/>
+      </w:pPr>
+    </w:lvl>
+    <w:lvl w:ilvl="3" w:tplc="0409000F" w:tentative="1">
+      <w:start w:val="1"/>
+      <w:numFmt w:val="decimal"/>
+      <w:lvlText w:val="%4."/>
+      <w:lvlJc w:val="left"/>
+      <w:pPr>
+        <w:ind w:left="2880" w:hanging="360"/>
+      </w:pPr>
+    </w:lvl>
+    <w:lvl w:ilvl="4" w:tplc="04090019" w:tentative="1">
+      <w:start w:val="1"/>
+      <w:numFmt w:val="lowerLetter"/>
+      <w:lvlText w:val="%5."/>
+      <w:lvlJc w:val="left"/>
+      <w:pPr>
+        <w:ind w:left="3600" w:hanging="360"/>
+      </w:pPr>
+    </w:lvl>
+    <w:lvl w:ilvl="5" w:tplc="0409001B" w:tentative="1">
+      <w:start w:val="1"/>
+      <w:numFmt w:val="lowerRoman"/>
+      <w:lvlText w:val="%6."/>
+      <w:lvlJc w:val="right"/>
+      <w:pPr>
+        <w:ind w:left="4320" w:hanging="180"/>
+      </w:pPr>
+    </w:lvl>
+    <w:lvl w:ilvl="6" w:tplc="0409000F" w:tentative="1">
+      <w:start w:val="1"/>
+      <w:numFmt w:val="decimal"/>
+      <w:lvlText w:val="%7."/>
+      <w:lvlJc w:val="left"/>
+      <w:pPr>
+        <w:ind w:left="5040" w:hanging="360"/>
+      </w:pPr>
+    </w:lvl>
+    <w:lvl w:ilvl="7" w:tplc="04090019" w:tentative="1">
+      <w:start w:val="1"/>
+      <w:numFmt w:val="lowerLetter"/>
+      <w:lvlText w:val="%8."/>
+      <w:lvlJc w:val="left"/>
+      <w:pPr>
+        <w:ind w:left="5760" w:hanging="360"/>
+      </w:pPr>
+    </w:lvl>
+    <w:lvl w:ilvl="8" w:tplc="0409001B" w:tentative="1">
+      <w:start w:val="1"/>
+      <w:numFmt w:val="lowerRoman"/>
+      <w:lvlText w:val="%9."/>
+      <w:lvlJc w:val="right"/>
+      <w:pPr>
+        <w:ind w:left="6480" w:hanging="180"/>
+      </w:pPr>
+    </w:lvl>
+  </w:abstractNum>
+  <w:abstractNum w:abstractNumId="3" w15:restartNumberingAfterBreak="0">
     <w:nsid w:val="0F78286B"/>
     <w:multiLevelType w:val="hybridMultilevel"/>
     <w:tmpl w:val="A2840BCA"/>
@@ -6903,7 +8434,96 @@
       </w:pPr>
     </w:lvl>
   </w:abstractNum>
-  <w:abstractNum w:abstractNumId="3" w15:restartNumberingAfterBreak="0">
+  <w:abstractNum w:abstractNumId="4" w15:restartNumberingAfterBreak="0">
+    <w:nsid w:val="15FE5CFE"/>
+    <w:multiLevelType w:val="hybridMultilevel"/>
+    <w:tmpl w:val="2ECA8A62"/>
+    <w:lvl w:ilvl="0" w:tplc="0409000F">
+      <w:start w:val="1"/>
+      <w:numFmt w:val="decimal"/>
+      <w:lvlText w:val="%1."/>
+      <w:lvlJc w:val="left"/>
+      <w:pPr>
+        <w:ind w:left="720" w:hanging="360"/>
+      </w:pPr>
+      <w:rPr>
+        <w:rFonts w:hint="default"/>
+      </w:rPr>
+    </w:lvl>
+    <w:lvl w:ilvl="1" w:tplc="04090019" w:tentative="1">
+      <w:start w:val="1"/>
+      <w:numFmt w:val="lowerLetter"/>
+      <w:lvlText w:val="%2."/>
+      <w:lvlJc w:val="left"/>
+      <w:pPr>
+        <w:ind w:left="1440" w:hanging="360"/>
+      </w:pPr>
+    </w:lvl>
+    <w:lvl w:ilvl="2" w:tplc="0409001B" w:tentative="1">
+      <w:start w:val="1"/>
+      <w:numFmt w:val="lowerRoman"/>
+      <w:lvlText w:val="%3."/>
+      <w:lvlJc w:val="right"/>
+      <w:pPr>
+        <w:ind w:left="2160" w:hanging="180"/>
+      </w:pPr>
+    </w:lvl>
+    <w:lvl w:ilvl="3" w:tplc="0409000F" w:tentative="1">
+      <w:start w:val="1"/>
+      <w:numFmt w:val="decimal"/>
+      <w:lvlText w:val="%4."/>
+      <w:lvlJc w:val="left"/>
+      <w:pPr>
+        <w:ind w:left="2880" w:hanging="360"/>
+      </w:pPr>
+    </w:lvl>
+    <w:lvl w:ilvl="4" w:tplc="04090019" w:tentative="1">
+      <w:start w:val="1"/>
+      <w:numFmt w:val="lowerLetter"/>
+      <w:lvlText w:val="%5."/>
+      <w:lvlJc w:val="left"/>
+      <w:pPr>
+        <w:ind w:left="3600" w:hanging="360"/>
+      </w:pPr>
+    </w:lvl>
+    <w:lvl w:ilvl="5" w:tplc="0409001B" w:tentative="1">
+      <w:start w:val="1"/>
+      <w:numFmt w:val="lowerRoman"/>
+      <w:lvlText w:val="%6."/>
+      <w:lvlJc w:val="right"/>
+      <w:pPr>
+        <w:ind w:left="4320" w:hanging="180"/>
+      </w:pPr>
+    </w:lvl>
+    <w:lvl w:ilvl="6" w:tplc="0409000F" w:tentative="1">
+      <w:start w:val="1"/>
+      <w:numFmt w:val="decimal"/>
+      <w:lvlText w:val="%7."/>
+      <w:lvlJc w:val="left"/>
+      <w:pPr>
+        <w:ind w:left="5040" w:hanging="360"/>
+      </w:pPr>
+    </w:lvl>
+    <w:lvl w:ilvl="7" w:tplc="04090019" w:tentative="1">
+      <w:start w:val="1"/>
+      <w:numFmt w:val="lowerLetter"/>
+      <w:lvlText w:val="%8."/>
+      <w:lvlJc w:val="left"/>
+      <w:pPr>
+        <w:ind w:left="5760" w:hanging="360"/>
+      </w:pPr>
+    </w:lvl>
+    <w:lvl w:ilvl="8" w:tplc="0409001B" w:tentative="1">
+      <w:start w:val="1"/>
+      <w:numFmt w:val="lowerRoman"/>
+      <w:lvlText w:val="%9."/>
+      <w:lvlJc w:val="right"/>
+      <w:pPr>
+        <w:ind w:left="6480" w:hanging="180"/>
+      </w:pPr>
+    </w:lvl>
+  </w:abstractNum>
+  <w:abstractNum w:abstractNumId="5" w15:restartNumberingAfterBreak="0">
     <w:nsid w:val="18B75C65"/>
     <w:multiLevelType w:val="hybridMultilevel"/>
     <w:tmpl w:val="8EB89532"/>
@@ -6992,7 +8612,7 @@
       </w:pPr>
     </w:lvl>
   </w:abstractNum>
-  <w:abstractNum w:abstractNumId="4" w15:restartNumberingAfterBreak="0">
+  <w:abstractNum w:abstractNumId="6" w15:restartNumberingAfterBreak="0">
     <w:nsid w:val="1C895EDD"/>
     <w:multiLevelType w:val="hybridMultilevel"/>
     <w:tmpl w:val="DDBE4DD6"/>
@@ -7081,7 +8701,96 @@
       </w:pPr>
     </w:lvl>
   </w:abstractNum>
-  <w:abstractNum w:abstractNumId="5" w15:restartNumberingAfterBreak="0">
+  <w:abstractNum w:abstractNumId="7" w15:restartNumberingAfterBreak="0">
+    <w:nsid w:val="23D85847"/>
+    <w:multiLevelType w:val="hybridMultilevel"/>
+    <w:tmpl w:val="3186427A"/>
+    <w:lvl w:ilvl="0" w:tplc="0409000F">
+      <w:start w:val="1"/>
+      <w:numFmt w:val="decimal"/>
+      <w:lvlText w:val="%1."/>
+      <w:lvlJc w:val="left"/>
+      <w:pPr>
+        <w:ind w:left="720" w:hanging="360"/>
+      </w:pPr>
+      <w:rPr>
+        <w:rFonts w:hint="default"/>
+      </w:rPr>
+    </w:lvl>
+    <w:lvl w:ilvl="1" w:tplc="04090019" w:tentative="1">
+      <w:start w:val="1"/>
+      <w:numFmt w:val="lowerLetter"/>
+      <w:lvlText w:val="%2."/>
+      <w:lvlJc w:val="left"/>
+      <w:pPr>
+        <w:ind w:left="1440" w:hanging="360"/>
+      </w:pPr>
+    </w:lvl>
+    <w:lvl w:ilvl="2" w:tplc="0409001B" w:tentative="1">
+      <w:start w:val="1"/>
+      <w:numFmt w:val="lowerRoman"/>
+      <w:lvlText w:val="%3."/>
+      <w:lvlJc w:val="right"/>
+      <w:pPr>
+        <w:ind w:left="2160" w:hanging="180"/>
+      </w:pPr>
+    </w:lvl>
+    <w:lvl w:ilvl="3" w:tplc="0409000F" w:tentative="1">
+      <w:start w:val="1"/>
+      <w:numFmt w:val="decimal"/>
+      <w:lvlText w:val="%4."/>
+      <w:lvlJc w:val="left"/>
+      <w:pPr>
+        <w:ind w:left="2880" w:hanging="360"/>
+      </w:pPr>
+    </w:lvl>
+    <w:lvl w:ilvl="4" w:tplc="04090019" w:tentative="1">
+      <w:start w:val="1"/>
+      <w:numFmt w:val="lowerLetter"/>
+      <w:lvlText w:val="%5."/>
+      <w:lvlJc w:val="left"/>
+      <w:pPr>
+        <w:ind w:left="3600" w:hanging="360"/>
+      </w:pPr>
+    </w:lvl>
+    <w:lvl w:ilvl="5" w:tplc="0409001B" w:tentative="1">
+      <w:start w:val="1"/>
+      <w:numFmt w:val="lowerRoman"/>
+      <w:lvlText w:val="%6."/>
+      <w:lvlJc w:val="right"/>
+      <w:pPr>
+        <w:ind w:left="4320" w:hanging="180"/>
+      </w:pPr>
+    </w:lvl>
+    <w:lvl w:ilvl="6" w:tplc="0409000F" w:tentative="1">
+      <w:start w:val="1"/>
+      <w:numFmt w:val="decimal"/>
+      <w:lvlText w:val="%7."/>
+      <w:lvlJc w:val="left"/>
+      <w:pPr>
+        <w:ind w:left="5040" w:hanging="360"/>
+      </w:pPr>
+    </w:lvl>
+    <w:lvl w:ilvl="7" w:tplc="04090019" w:tentative="1">
+      <w:start w:val="1"/>
+      <w:numFmt w:val="lowerLetter"/>
+      <w:lvlText w:val="%8."/>
+      <w:lvlJc w:val="left"/>
+      <w:pPr>
+        <w:ind w:left="5760" w:hanging="360"/>
+      </w:pPr>
+    </w:lvl>
+    <w:lvl w:ilvl="8" w:tplc="0409001B" w:tentative="1">
+      <w:start w:val="1"/>
+      <w:numFmt w:val="lowerRoman"/>
+      <w:lvlText w:val="%9."/>
+      <w:lvlJc w:val="right"/>
+      <w:pPr>
+        <w:ind w:left="6480" w:hanging="180"/>
+      </w:pPr>
+    </w:lvl>
+  </w:abstractNum>
+  <w:abstractNum w:abstractNumId="8" w15:restartNumberingAfterBreak="0">
     <w:nsid w:val="2C1423F3"/>
     <w:multiLevelType w:val="hybridMultilevel"/>
     <w:tmpl w:val="E26A8570"/>
@@ -7170,7 +8879,96 @@
       </w:pPr>
     </w:lvl>
   </w:abstractNum>
-  <w:abstractNum w:abstractNumId="6" w15:restartNumberingAfterBreak="0">
+  <w:abstractNum w:abstractNumId="9" w15:restartNumberingAfterBreak="0">
+    <w:nsid w:val="35CB791A"/>
+    <w:multiLevelType w:val="hybridMultilevel"/>
+    <w:tmpl w:val="9A88CDA4"/>
+    <w:lvl w:ilvl="0" w:tplc="0409000F">
+      <w:start w:val="1"/>
+      <w:numFmt w:val="decimal"/>
+      <w:lvlText w:val="%1."/>
+      <w:lvlJc w:val="left"/>
+      <w:pPr>
+        <w:ind w:left="720" w:hanging="360"/>
+      </w:pPr>
+      <w:rPr>
+        <w:rFonts w:hint="default"/>
+      </w:rPr>
+    </w:lvl>
+    <w:lvl w:ilvl="1" w:tplc="04090019" w:tentative="1">
+      <w:start w:val="1"/>
+      <w:numFmt w:val="lowerLetter"/>
+      <w:lvlText w:val="%2."/>
+      <w:lvlJc w:val="left"/>
+      <w:pPr>
+        <w:ind w:left="1440" w:hanging="360"/>
+      </w:pPr>
+    </w:lvl>
+    <w:lvl w:ilvl="2" w:tplc="0409001B" w:tentative="1">
+      <w:start w:val="1"/>
+      <w:numFmt w:val="lowerRoman"/>
+      <w:lvlText w:val="%3."/>
+      <w:lvlJc w:val="right"/>
+      <w:pPr>
+        <w:ind w:left="2160" w:hanging="180"/>
+      </w:pPr>
+    </w:lvl>
+    <w:lvl w:ilvl="3" w:tplc="0409000F" w:tentative="1">
+      <w:start w:val="1"/>
+      <w:numFmt w:val="decimal"/>
+      <w:lvlText w:val="%4."/>
+      <w:lvlJc w:val="left"/>
+      <w:pPr>
+        <w:ind w:left="2880" w:hanging="360"/>
+      </w:pPr>
+    </w:lvl>
+    <w:lvl w:ilvl="4" w:tplc="04090019" w:tentative="1">
+      <w:start w:val="1"/>
+      <w:numFmt w:val="lowerLetter"/>
+      <w:lvlText w:val="%5."/>
+      <w:lvlJc w:val="left"/>
+      <w:pPr>
+        <w:ind w:left="3600" w:hanging="360"/>
+      </w:pPr>
+    </w:lvl>
+    <w:lvl w:ilvl="5" w:tplc="0409001B" w:tentative="1">
+      <w:start w:val="1"/>
+      <w:numFmt w:val="lowerRoman"/>
+      <w:lvlText w:val="%6."/>
+      <w:lvlJc w:val="right"/>
+      <w:pPr>
+        <w:ind w:left="4320" w:hanging="180"/>
+      </w:pPr>
+    </w:lvl>
+    <w:lvl w:ilvl="6" w:tplc="0409000F" w:tentative="1">
+      <w:start w:val="1"/>
+      <w:numFmt w:val="decimal"/>
+      <w:lvlText w:val="%7."/>
+      <w:lvlJc w:val="left"/>
+      <w:pPr>
+        <w:ind w:left="5040" w:hanging="360"/>
+      </w:pPr>
+    </w:lvl>
+    <w:lvl w:ilvl="7" w:tplc="04090019" w:tentative="1">
+      <w:start w:val="1"/>
+      <w:numFmt w:val="lowerLetter"/>
+      <w:lvlText w:val="%8."/>
+      <w:lvlJc w:val="left"/>
+      <w:pPr>
+        <w:ind w:left="5760" w:hanging="360"/>
+      </w:pPr>
+    </w:lvl>
+    <w:lvl w:ilvl="8" w:tplc="0409001B" w:tentative="1">
+      <w:start w:val="1"/>
+      <w:numFmt w:val="lowerRoman"/>
+      <w:lvlText w:val="%9."/>
+      <w:lvlJc w:val="right"/>
+      <w:pPr>
+        <w:ind w:left="6480" w:hanging="180"/>
+      </w:pPr>
+    </w:lvl>
+  </w:abstractNum>
+  <w:abstractNum w:abstractNumId="10" w15:restartNumberingAfterBreak="0">
     <w:nsid w:val="37B14B1A"/>
     <w:multiLevelType w:val="hybridMultilevel"/>
     <w:tmpl w:val="B92A0090"/>
@@ -7256,7 +9054,96 @@
       </w:pPr>
     </w:lvl>
   </w:abstractNum>
-  <w:abstractNum w:abstractNumId="7" w15:restartNumberingAfterBreak="0">
+  <w:abstractNum w:abstractNumId="11" w15:restartNumberingAfterBreak="0">
+    <w:nsid w:val="3A6C0303"/>
+    <w:multiLevelType w:val="hybridMultilevel"/>
+    <w:tmpl w:val="465A3AA2"/>
+    <w:lvl w:ilvl="0" w:tplc="0409000F">
+      <w:start w:val="1"/>
+      <w:numFmt w:val="decimal"/>
+      <w:lvlText w:val="%1."/>
+      <w:lvlJc w:val="left"/>
+      <w:pPr>
+        <w:ind w:left="720" w:hanging="360"/>
+      </w:pPr>
+      <w:rPr>
+        <w:rFonts w:hint="default"/>
+      </w:rPr>
+    </w:lvl>
+    <w:lvl w:ilvl="1" w:tplc="04090019" w:tentative="1">
+      <w:start w:val="1"/>
+      <w:numFmt w:val="lowerLetter"/>
+      <w:lvlText w:val="%2."/>
+      <w:lvlJc w:val="left"/>
+      <w:pPr>
+        <w:ind w:left="1440" w:hanging="360"/>
+      </w:pPr>
+    </w:lvl>
+    <w:lvl w:ilvl="2" w:tplc="0409001B" w:tentative="1">
+      <w:start w:val="1"/>
+      <w:numFmt w:val="lowerRoman"/>
+      <w:lvlText w:val="%3."/>
+      <w:lvlJc w:val="right"/>
+      <w:pPr>
+        <w:ind w:left="2160" w:hanging="180"/>
+      </w:pPr>
+    </w:lvl>
+    <w:lvl w:ilvl="3" w:tplc="0409000F" w:tentative="1">
+      <w:start w:val="1"/>
+      <w:numFmt w:val="decimal"/>
+      <w:lvlText w:val="%4."/>
+      <w:lvlJc w:val="left"/>
+      <w:pPr>
+        <w:ind w:left="2880" w:hanging="360"/>
+      </w:pPr>
+    </w:lvl>
+    <w:lvl w:ilvl="4" w:tplc="04090019" w:tentative="1">
+      <w:start w:val="1"/>
+      <w:numFmt w:val="lowerLetter"/>
+      <w:lvlText w:val="%5."/>
+      <w:lvlJc w:val="left"/>
+      <w:pPr>
+        <w:ind w:left="3600" w:hanging="360"/>
+      </w:pPr>
+    </w:lvl>
+    <w:lvl w:ilvl="5" w:tplc="0409001B" w:tentative="1">
+      <w:start w:val="1"/>
+      <w:numFmt w:val="lowerRoman"/>
+      <w:lvlText w:val="%6."/>
+      <w:lvlJc w:val="right"/>
+      <w:pPr>
+        <w:ind w:left="4320" w:hanging="180"/>
+      </w:pPr>
+    </w:lvl>
+    <w:lvl w:ilvl="6" w:tplc="0409000F" w:tentative="1">
+      <w:start w:val="1"/>
+      <w:numFmt w:val="decimal"/>
+      <w:lvlText w:val="%7."/>
+      <w:lvlJc w:val="left"/>
+      <w:pPr>
+        <w:ind w:left="5040" w:hanging="360"/>
+      </w:pPr>
+    </w:lvl>
+    <w:lvl w:ilvl="7" w:tplc="04090019" w:tentative="1">
+      <w:start w:val="1"/>
+      <w:numFmt w:val="lowerLetter"/>
+      <w:lvlText w:val="%8."/>
+      <w:lvlJc w:val="left"/>
+      <w:pPr>
+        <w:ind w:left="5760" w:hanging="360"/>
+      </w:pPr>
+    </w:lvl>
+    <w:lvl w:ilvl="8" w:tplc="0409001B" w:tentative="1">
+      <w:start w:val="1"/>
+      <w:numFmt w:val="lowerRoman"/>
+      <w:lvlText w:val="%9."/>
+      <w:lvlJc w:val="right"/>
+      <w:pPr>
+        <w:ind w:left="6480" w:hanging="180"/>
+      </w:pPr>
+    </w:lvl>
+  </w:abstractNum>
+  <w:abstractNum w:abstractNumId="12" w15:restartNumberingAfterBreak="0">
     <w:nsid w:val="3B9F70A2"/>
     <w:multiLevelType w:val="hybridMultilevel"/>
     <w:tmpl w:val="A046454A"/>
@@ -7342,7 +9229,7 @@
       </w:pPr>
     </w:lvl>
   </w:abstractNum>
-  <w:abstractNum w:abstractNumId="8" w15:restartNumberingAfterBreak="0">
+  <w:abstractNum w:abstractNumId="13" w15:restartNumberingAfterBreak="0">
     <w:nsid w:val="3BCB11BC"/>
     <w:multiLevelType w:val="hybridMultilevel"/>
     <w:tmpl w:val="1F9ABB72"/>
@@ -7431,7 +9318,7 @@
       </w:pPr>
     </w:lvl>
   </w:abstractNum>
-  <w:abstractNum w:abstractNumId="9" w15:restartNumberingAfterBreak="0">
+  <w:abstractNum w:abstractNumId="14" w15:restartNumberingAfterBreak="0">
     <w:nsid w:val="41BC0D77"/>
     <w:multiLevelType w:val="hybridMultilevel"/>
     <w:tmpl w:val="2F0662B0"/>
@@ -7520,7 +9407,7 @@
       </w:pPr>
     </w:lvl>
   </w:abstractNum>
-  <w:abstractNum w:abstractNumId="10" w15:restartNumberingAfterBreak="0">
+  <w:abstractNum w:abstractNumId="15" w15:restartNumberingAfterBreak="0">
     <w:nsid w:val="43E01E32"/>
     <w:multiLevelType w:val="hybridMultilevel"/>
     <w:tmpl w:val="4CE68AFE"/>
@@ -7606,7 +9493,7 @@
       </w:pPr>
     </w:lvl>
   </w:abstractNum>
-  <w:abstractNum w:abstractNumId="11" w15:restartNumberingAfterBreak="0">
+  <w:abstractNum w:abstractNumId="16" w15:restartNumberingAfterBreak="0">
     <w:nsid w:val="4A8F0D1F"/>
     <w:multiLevelType w:val="hybridMultilevel"/>
     <w:tmpl w:val="07EC5D54"/>
@@ -7692,7 +9579,7 @@
       </w:pPr>
     </w:lvl>
   </w:abstractNum>
-  <w:abstractNum w:abstractNumId="12" w15:restartNumberingAfterBreak="0">
+  <w:abstractNum w:abstractNumId="17" w15:restartNumberingAfterBreak="0">
     <w:nsid w:val="4D8C4C43"/>
     <w:multiLevelType w:val="hybridMultilevel"/>
     <w:tmpl w:val="C47EC106"/>
@@ -7778,7 +9665,7 @@
       </w:pPr>
     </w:lvl>
   </w:abstractNum>
-  <w:abstractNum w:abstractNumId="13" w15:restartNumberingAfterBreak="0">
+  <w:abstractNum w:abstractNumId="18" w15:restartNumberingAfterBreak="0">
     <w:nsid w:val="540A3B0E"/>
     <w:multiLevelType w:val="hybridMultilevel"/>
     <w:tmpl w:val="84D0C322"/>
@@ -7864,7 +9751,7 @@
       </w:pPr>
     </w:lvl>
   </w:abstractNum>
-  <w:abstractNum w:abstractNumId="14" w15:restartNumberingAfterBreak="0">
+  <w:abstractNum w:abstractNumId="19" w15:restartNumberingAfterBreak="0">
     <w:nsid w:val="553920A6"/>
     <w:multiLevelType w:val="hybridMultilevel"/>
     <w:tmpl w:val="70C49E48"/>
@@ -7950,7 +9837,7 @@
       </w:pPr>
     </w:lvl>
   </w:abstractNum>
-  <w:abstractNum w:abstractNumId="15" w15:restartNumberingAfterBreak="0">
+  <w:abstractNum w:abstractNumId="20" w15:restartNumberingAfterBreak="0">
     <w:nsid w:val="555605DB"/>
     <w:multiLevelType w:val="hybridMultilevel"/>
     <w:tmpl w:val="C0EE1C78"/>
@@ -8039,7 +9926,96 @@
       </w:pPr>
     </w:lvl>
   </w:abstractNum>
-  <w:abstractNum w:abstractNumId="16" w15:restartNumberingAfterBreak="0">
+  <w:abstractNum w:abstractNumId="21" w15:restartNumberingAfterBreak="0">
+    <w:nsid w:val="557113D7"/>
+    <w:multiLevelType w:val="hybridMultilevel"/>
+    <w:tmpl w:val="7B48150E"/>
+    <w:lvl w:ilvl="0" w:tplc="0409000F">
+      <w:start w:val="1"/>
+      <w:numFmt w:val="decimal"/>
+      <w:lvlText w:val="%1."/>
+      <w:lvlJc w:val="left"/>
+      <w:pPr>
+        <w:ind w:left="720" w:hanging="360"/>
+      </w:pPr>
+      <w:rPr>
+        <w:rFonts w:hint="default"/>
+      </w:rPr>
+    </w:lvl>
+    <w:lvl w:ilvl="1" w:tplc="04090019" w:tentative="1">
+      <w:start w:val="1"/>
+      <w:numFmt w:val="lowerLetter"/>
+      <w:lvlText w:val="%2."/>
+      <w:lvlJc w:val="left"/>
+      <w:pPr>
+        <w:ind w:left="1440" w:hanging="360"/>
+      </w:pPr>
+    </w:lvl>
+    <w:lvl w:ilvl="2" w:tplc="0409001B" w:tentative="1">
+      <w:start w:val="1"/>
+      <w:numFmt w:val="lowerRoman"/>
+      <w:lvlText w:val="%3."/>
+      <w:lvlJc w:val="right"/>
+      <w:pPr>
+        <w:ind w:left="2160" w:hanging="180"/>
+      </w:pPr>
+    </w:lvl>
+    <w:lvl w:ilvl="3" w:tplc="0409000F" w:tentative="1">
+      <w:start w:val="1"/>
+      <w:numFmt w:val="decimal"/>
+      <w:lvlText w:val="%4."/>
+      <w:lvlJc w:val="left"/>
+      <w:pPr>
+        <w:ind w:left="2880" w:hanging="360"/>
+      </w:pPr>
+    </w:lvl>
+    <w:lvl w:ilvl="4" w:tplc="04090019" w:tentative="1">
+      <w:start w:val="1"/>
+      <w:numFmt w:val="lowerLetter"/>
+      <w:lvlText w:val="%5."/>
+      <w:lvlJc w:val="left"/>
+      <w:pPr>
+        <w:ind w:left="3600" w:hanging="360"/>
+      </w:pPr>
+    </w:lvl>
+    <w:lvl w:ilvl="5" w:tplc="0409001B" w:tentative="1">
+      <w:start w:val="1"/>
+      <w:numFmt w:val="lowerRoman"/>
+      <w:lvlText w:val="%6."/>
+      <w:lvlJc w:val="right"/>
+      <w:pPr>
+        <w:ind w:left="4320" w:hanging="180"/>
+      </w:pPr>
+    </w:lvl>
+    <w:lvl w:ilvl="6" w:tplc="0409000F" w:tentative="1">
+      <w:start w:val="1"/>
+      <w:numFmt w:val="decimal"/>
+      <w:lvlText w:val="%7."/>
+      <w:lvlJc w:val="left"/>
+      <w:pPr>
+        <w:ind w:left="5040" w:hanging="360"/>
+      </w:pPr>
+    </w:lvl>
+    <w:lvl w:ilvl="7" w:tplc="04090019" w:tentative="1">
+      <w:start w:val="1"/>
+      <w:numFmt w:val="lowerLetter"/>
+      <w:lvlText w:val="%8."/>
+      <w:lvlJc w:val="left"/>
+      <w:pPr>
+        <w:ind w:left="5760" w:hanging="360"/>
+      </w:pPr>
+    </w:lvl>
+    <w:lvl w:ilvl="8" w:tplc="0409001B" w:tentative="1">
+      <w:start w:val="1"/>
+      <w:numFmt w:val="lowerRoman"/>
+      <w:lvlText w:val="%9."/>
+      <w:lvlJc w:val="right"/>
+      <w:pPr>
+        <w:ind w:left="6480" w:hanging="180"/>
+      </w:pPr>
+    </w:lvl>
+  </w:abstractNum>
+  <w:abstractNum w:abstractNumId="22" w15:restartNumberingAfterBreak="0">
     <w:nsid w:val="5B6A2AD0"/>
     <w:multiLevelType w:val="hybridMultilevel"/>
     <w:tmpl w:val="5AFA830C"/>
@@ -8128,7 +10104,7 @@
       </w:pPr>
     </w:lvl>
   </w:abstractNum>
-  <w:abstractNum w:abstractNumId="17" w15:restartNumberingAfterBreak="0">
+  <w:abstractNum w:abstractNumId="23" w15:restartNumberingAfterBreak="0">
     <w:nsid w:val="5DE67B5C"/>
     <w:multiLevelType w:val="hybridMultilevel"/>
     <w:tmpl w:val="914ED4F8"/>
@@ -8214,7 +10190,7 @@
       </w:pPr>
     </w:lvl>
   </w:abstractNum>
-  <w:abstractNum w:abstractNumId="18" w15:restartNumberingAfterBreak="0">
+  <w:abstractNum w:abstractNumId="24" w15:restartNumberingAfterBreak="0">
     <w:nsid w:val="61606E18"/>
     <w:multiLevelType w:val="hybridMultilevel"/>
     <w:tmpl w:val="10ACE5DE"/>
@@ -8303,7 +10279,7 @@
       </w:pPr>
     </w:lvl>
   </w:abstractNum>
-  <w:abstractNum w:abstractNumId="19" w15:restartNumberingAfterBreak="0">
+  <w:abstractNum w:abstractNumId="25" w15:restartNumberingAfterBreak="0">
     <w:nsid w:val="626B69B2"/>
     <w:multiLevelType w:val="hybridMultilevel"/>
     <w:tmpl w:val="C0E21E8A"/>
@@ -8392,7 +10368,96 @@
       </w:pPr>
     </w:lvl>
   </w:abstractNum>
-  <w:abstractNum w:abstractNumId="20" w15:restartNumberingAfterBreak="0">
+  <w:abstractNum w:abstractNumId="26" w15:restartNumberingAfterBreak="0">
+    <w:nsid w:val="64182AC5"/>
+    <w:multiLevelType w:val="hybridMultilevel"/>
+    <w:tmpl w:val="CD62D25A"/>
+    <w:lvl w:ilvl="0" w:tplc="0409000F">
+      <w:start w:val="1"/>
+      <w:numFmt w:val="decimal"/>
+      <w:lvlText w:val="%1."/>
+      <w:lvlJc w:val="left"/>
+      <w:pPr>
+        <w:ind w:left="720" w:hanging="360"/>
+      </w:pPr>
+      <w:rPr>
+        <w:rFonts w:hint="default"/>
+      </w:rPr>
+    </w:lvl>
+    <w:lvl w:ilvl="1" w:tplc="04090019" w:tentative="1">
+      <w:start w:val="1"/>
+      <w:numFmt w:val="lowerLetter"/>
+      <w:lvlText w:val="%2."/>
+      <w:lvlJc w:val="left"/>
+      <w:pPr>
+        <w:ind w:left="1440" w:hanging="360"/>
+      </w:pPr>
+    </w:lvl>
+    <w:lvl w:ilvl="2" w:tplc="0409001B" w:tentative="1">
+      <w:start w:val="1"/>
+      <w:numFmt w:val="lowerRoman"/>
+      <w:lvlText w:val="%3."/>
+      <w:lvlJc w:val="right"/>
+      <w:pPr>
+        <w:ind w:left="2160" w:hanging="180"/>
+      </w:pPr>
+    </w:lvl>
+    <w:lvl w:ilvl="3" w:tplc="0409000F" w:tentative="1">
+      <w:start w:val="1"/>
+      <w:numFmt w:val="decimal"/>
+      <w:lvlText w:val="%4."/>
+      <w:lvlJc w:val="left"/>
+      <w:pPr>
+        <w:ind w:left="2880" w:hanging="360"/>
+      </w:pPr>
+    </w:lvl>
+    <w:lvl w:ilvl="4" w:tplc="04090019" w:tentative="1">
+      <w:start w:val="1"/>
+      <w:numFmt w:val="lowerLetter"/>
+      <w:lvlText w:val="%5."/>
+      <w:lvlJc w:val="left"/>
+      <w:pPr>
+        <w:ind w:left="3600" w:hanging="360"/>
+      </w:pPr>
+    </w:lvl>
+    <w:lvl w:ilvl="5" w:tplc="0409001B" w:tentative="1">
+      <w:start w:val="1"/>
+      <w:numFmt w:val="lowerRoman"/>
+      <w:lvlText w:val="%6."/>
+      <w:lvlJc w:val="right"/>
+      <w:pPr>
+        <w:ind w:left="4320" w:hanging="180"/>
+      </w:pPr>
+    </w:lvl>
+    <w:lvl w:ilvl="6" w:tplc="0409000F" w:tentative="1">
+      <w:start w:val="1"/>
+      <w:numFmt w:val="decimal"/>
+      <w:lvlText w:val="%7."/>
+      <w:lvlJc w:val="left"/>
+      <w:pPr>
+        <w:ind w:left="5040" w:hanging="360"/>
+      </w:pPr>
+    </w:lvl>
+    <w:lvl w:ilvl="7" w:tplc="04090019" w:tentative="1">
+      <w:start w:val="1"/>
+      <w:numFmt w:val="lowerLetter"/>
+      <w:lvlText w:val="%8."/>
+      <w:lvlJc w:val="left"/>
+      <w:pPr>
+        <w:ind w:left="5760" w:hanging="360"/>
+      </w:pPr>
+    </w:lvl>
+    <w:lvl w:ilvl="8" w:tplc="0409001B" w:tentative="1">
+      <w:start w:val="1"/>
+      <w:numFmt w:val="lowerRoman"/>
+      <w:lvlText w:val="%9."/>
+      <w:lvlJc w:val="right"/>
+      <w:pPr>
+        <w:ind w:left="6480" w:hanging="180"/>
+      </w:pPr>
+    </w:lvl>
+  </w:abstractNum>
+  <w:abstractNum w:abstractNumId="27" w15:restartNumberingAfterBreak="0">
     <w:nsid w:val="64795220"/>
     <w:multiLevelType w:val="hybridMultilevel"/>
     <w:tmpl w:val="A4480880"/>
@@ -8478,7 +10543,7 @@
       </w:pPr>
     </w:lvl>
   </w:abstractNum>
-  <w:abstractNum w:abstractNumId="21" w15:restartNumberingAfterBreak="0">
+  <w:abstractNum w:abstractNumId="28" w15:restartNumberingAfterBreak="0">
     <w:nsid w:val="6E1B5545"/>
     <w:multiLevelType w:val="hybridMultilevel"/>
     <w:tmpl w:val="9034914C"/>
@@ -8567,7 +10632,7 @@
       </w:pPr>
     </w:lvl>
   </w:abstractNum>
-  <w:abstractNum w:abstractNumId="22" w15:restartNumberingAfterBreak="0">
+  <w:abstractNum w:abstractNumId="29" w15:restartNumberingAfterBreak="0">
     <w:nsid w:val="712605C0"/>
     <w:multiLevelType w:val="hybridMultilevel"/>
     <w:tmpl w:val="6A0E2DCC"/>
@@ -8656,7 +10721,7 @@
       </w:pPr>
     </w:lvl>
   </w:abstractNum>
-  <w:abstractNum w:abstractNumId="23" w15:restartNumberingAfterBreak="0">
+  <w:abstractNum w:abstractNumId="30" w15:restartNumberingAfterBreak="0">
     <w:nsid w:val="71DF39EE"/>
     <w:multiLevelType w:val="hybridMultilevel"/>
     <w:tmpl w:val="48E03836"/>
@@ -8742,7 +10807,7 @@
       </w:pPr>
     </w:lvl>
   </w:abstractNum>
-  <w:abstractNum w:abstractNumId="24" w15:restartNumberingAfterBreak="0">
+  <w:abstractNum w:abstractNumId="31" w15:restartNumberingAfterBreak="0">
     <w:nsid w:val="7F62162E"/>
     <w:multiLevelType w:val="hybridMultilevel"/>
     <w:tmpl w:val="535AF5F0"/>
@@ -8829,79 +10894,100 @@
     </w:lvl>
   </w:abstractNum>
   <w:num w:numId="1">
-    <w:abstractNumId w:val="21"/>
+    <w:abstractNumId w:val="28"/>
   </w:num>
   <w:num w:numId="2">
+    <w:abstractNumId w:val="24"/>
+  </w:num>
+  <w:num w:numId="3">
     <w:abstractNumId w:val="18"/>
   </w:num>
-  <w:num w:numId="3">
-    <w:abstractNumId w:val="13"/>
-  </w:num>
   <w:num w:numId="4">
-    <w:abstractNumId w:val="23"/>
+    <w:abstractNumId w:val="30"/>
   </w:num>
   <w:num w:numId="5">
+    <w:abstractNumId w:val="5"/>
+  </w:num>
+  <w:num w:numId="6">
     <w:abstractNumId w:val="3"/>
   </w:num>
-  <w:num w:numId="6">
-    <w:abstractNumId w:val="2"/>
-  </w:num>
   <w:num w:numId="7">
-    <w:abstractNumId w:val="4"/>
+    <w:abstractNumId w:val="6"/>
   </w:num>
   <w:num w:numId="8">
-    <w:abstractNumId w:val="15"/>
+    <w:abstractNumId w:val="20"/>
   </w:num>
   <w:num w:numId="9">
-    <w:abstractNumId w:val="9"/>
+    <w:abstractNumId w:val="14"/>
   </w:num>
   <w:num w:numId="10">
-    <w:abstractNumId w:val="5"/>
+    <w:abstractNumId w:val="8"/>
   </w:num>
   <w:num w:numId="11">
     <w:abstractNumId w:val="1"/>
   </w:num>
   <w:num w:numId="12">
-    <w:abstractNumId w:val="8"/>
+    <w:abstractNumId w:val="13"/>
   </w:num>
   <w:num w:numId="13">
-    <w:abstractNumId w:val="19"/>
+    <w:abstractNumId w:val="25"/>
   </w:num>
   <w:num w:numId="14">
     <w:abstractNumId w:val="0"/>
   </w:num>
   <w:num w:numId="15">
+    <w:abstractNumId w:val="29"/>
+  </w:num>
+  <w:num w:numId="16">
+    <w:abstractNumId w:val="17"/>
+  </w:num>
+  <w:num w:numId="17">
+    <w:abstractNumId w:val="10"/>
+  </w:num>
+  <w:num w:numId="18">
+    <w:abstractNumId w:val="31"/>
+  </w:num>
+  <w:num w:numId="19">
+    <w:abstractNumId w:val="16"/>
+  </w:num>
+  <w:num w:numId="20">
     <w:abstractNumId w:val="22"/>
   </w:num>
-  <w:num w:numId="16">
+  <w:num w:numId="21">
     <w:abstractNumId w:val="12"/>
   </w:num>
-  <w:num w:numId="17">
-    <w:abstractNumId w:val="6"/>
+  <w:num w:numId="22">
+    <w:abstractNumId w:val="19"/>
   </w:num>
-  <w:num w:numId="18">
-    <w:abstractNumId w:val="24"/>
+  <w:num w:numId="23">
+    <w:abstractNumId w:val="23"/>
   </w:num>
-  <w:num w:numId="19">
-    <w:abstractNumId w:val="11"/>
+  <w:num w:numId="24">
+    <w:abstractNumId w:val="27"/>
   </w:num>
-  <w:num w:numId="20">
-    <w:abstractNumId w:val="16"/>
+  <w:num w:numId="25">
+    <w:abstractNumId w:val="15"/>
   </w:num>
-  <w:num w:numId="21">
+  <w:num w:numId="26">
+    <w:abstractNumId w:val="21"/>
+  </w:num>
+  <w:num w:numId="27">
     <w:abstractNumId w:val="7"/>
   </w:num>
-  <w:num w:numId="22">
-    <w:abstractNumId w:val="14"/>
+  <w:num w:numId="28">
+    <w:abstractNumId w:val="9"/>
   </w:num>
-  <w:num w:numId="23">
-    <w:abstractNumId w:val="17"/>
+  <w:num w:numId="29">
+    <w:abstractNumId w:val="2"/>
   </w:num>
-  <w:num w:numId="24">
-    <w:abstractNumId w:val="20"/>
+  <w:num w:numId="30">
+    <w:abstractNumId w:val="4"/>
   </w:num>
-  <w:num w:numId="25">
-    <w:abstractNumId w:val="10"/>
+  <w:num w:numId="31">
+    <w:abstractNumId w:val="26"/>
+  </w:num>
+  <w:num w:numId="32">
+    <w:abstractNumId w:val="11"/>
   </w:num>
 </w:numbering>
 </file>

</xml_diff>